<commit_message>
toward finish of visualization
</commit_message>
<xml_diff>
--- a/report.docx
+++ b/report.docx
@@ -369,11 +369,6 @@
         <w:pStyle w:val="Standard"/>
         <w:jc w:val="both"/>
       </w:pPr>
-    </w:p>
-    <w:p>
-      <w:pPr>
-        <w:pStyle w:val="Standard"/>
-      </w:pPr>
       <w:r>
         <w:rPr>
           <w:noProof/>
@@ -382,13 +377,13 @@
         <mc:AlternateContent>
           <mc:Choice Requires="wpg">
             <w:drawing>
-              <wp:anchor distT="0" distB="0" distL="114300" distR="114300" simplePos="0" relativeHeight="2" behindDoc="1" locked="0" layoutInCell="1" allowOverlap="1" wp14:anchorId="7CA4149C" wp14:editId="3DB7B176">
+              <wp:anchor distT="0" distB="0" distL="114300" distR="114300" simplePos="0" relativeHeight="251649536" behindDoc="1" locked="0" layoutInCell="1" allowOverlap="1" wp14:anchorId="7CA4149C" wp14:editId="723FF5EF">
                 <wp:simplePos x="0" y="0"/>
                 <wp:positionH relativeFrom="column">
-                  <wp:posOffset>2993390</wp:posOffset>
+                  <wp:posOffset>154940</wp:posOffset>
                 </wp:positionH>
                 <wp:positionV relativeFrom="paragraph">
-                  <wp:posOffset>28575</wp:posOffset>
+                  <wp:posOffset>80010</wp:posOffset>
                 </wp:positionV>
                 <wp:extent cx="8158680" cy="3690000"/>
                 <wp:effectExtent l="0" t="38100" r="0" b="5715"/>
@@ -1382,7 +1377,7 @@
           </mc:Choice>
           <mc:Fallback>
             <w:pict>
-              <v:group w14:anchorId="7CA4149C" id="Group 5" o:spid="_x0000_s1026" style="position:absolute;margin-left:235.7pt;margin-top:2.25pt;width:642.4pt;height:290.55pt;z-index:-503316478" coordorigin="-29934,-284" coordsize="81586,36900" o:gfxdata="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">
+              <v:group w14:anchorId="7CA4149C" id="Group 5" o:spid="_x0000_s1026" style="position:absolute;left:0;text-align:left;margin-left:12.2pt;margin-top:6.3pt;width:642.4pt;height:290.55pt;z-index:-251666944" coordorigin="-29934,-284" coordsize="81586,36900" o:gfxdata="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">
                 <v:group id="Group 2" o:spid="_x0000_s1027" style="position:absolute;width:51652;height:36615" coordsize="51652,36615" o:gfxdata="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">
                   <v:rect id="Rectangle 3" o:spid="_x0000_s1028" style="position:absolute;width:31172;height:22104;visibility:visible;mso-wrap-style:square;v-text-anchor:top" o:gfxdata="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" strokeweight=".18mm">
                     <v:stroke joinstyle="round"/>
@@ -1534,6 +1529,11 @@
           </mc:Fallback>
         </mc:AlternateContent>
       </w:r>
+    </w:p>
+    <w:p>
+      <w:pPr>
+        <w:pStyle w:val="Standard"/>
+      </w:pPr>
       <w:r>
         <w:rPr>
           <w:noProof/>
@@ -2015,7 +2015,6 @@
         <w:jc w:val="both"/>
       </w:pPr>
       <w:r>
-        <w:lastRenderedPageBreak/>
         <w:t xml:space="preserve">drone’s propellers may be damaged, due to </w:t>
       </w:r>
       <w:del w:id="71" w:author="Reinis" w:date="2016-09-22T13:44:00Z">
@@ -2068,6 +2067,7 @@
         <w:jc w:val="both"/>
       </w:pPr>
       <w:r>
+        <w:lastRenderedPageBreak/>
         <w:t xml:space="preserve">drifting of a drone (propellers not turned-off in time) may cause </w:t>
       </w:r>
       <w:ins w:id="76" w:author="Reinis" w:date="2016-09-22T13:46:00Z">
@@ -2980,7 +2980,6 @@
         <w:jc w:val="both"/>
       </w:pPr>
       <w:r>
-        <w:lastRenderedPageBreak/>
         <w:t xml:space="preserve">In the unsupervised learning case we only try to separate data </w:t>
       </w:r>
       <w:ins w:id="177" w:author="Darbinieks" w:date="2016-09-23T13:09:00Z">
@@ -3120,34 +3119,49 @@
     <w:p>
       <w:pPr>
         <w:pStyle w:val="Heading2"/>
-      </w:pPr>
-      <w:commentRangeStart w:id="186"/>
-      <w:r>
-        <w:rPr>
-          <w:lang w:val="fr-FR"/>
-          <w:rPrChange w:id="187" w:author="Darbinieks" w:date="2016-09-23T12:40:00Z">
+        <w:rPr>
+          <w:i/>
+          <w:rPrChange w:id="186" w:author="sholc2005" w:date="2016-10-17T23:33:00Z">
             <w:rPr/>
           </w:rPrChange>
         </w:rPr>
+      </w:pPr>
+      <w:commentRangeStart w:id="187"/>
+      <w:r>
+        <w:rPr>
+          <w:i/>
+          <w:lang w:val="fr-FR"/>
+          <w:rPrChange w:id="188" w:author="sholc2005" w:date="2016-10-17T23:33:00Z">
+            <w:rPr/>
+          </w:rPrChange>
+        </w:rPr>
         <w:t>Data Exploration</w:t>
       </w:r>
-      <w:commentRangeEnd w:id="186"/>
-      <w:ins w:id="188" w:author="Unknown Author" w:date="2016-09-29T09:23:00Z">
-        <w:r>
-          <w:commentReference w:id="186"/>
-        </w:r>
-      </w:ins>
+      <w:commentRangeEnd w:id="187"/>
+      <w:ins w:id="189" w:author="Unknown Author" w:date="2016-09-29T09:23:00Z">
+        <w:r>
+          <w:rPr>
+            <w:i/>
+            <w:rPrChange w:id="190" w:author="sholc2005" w:date="2016-10-17T23:33:00Z">
+              <w:rPr/>
+            </w:rPrChange>
+          </w:rPr>
+          <w:commentReference w:id="187"/>
+        </w:r>
+      </w:ins>
+      <w:bookmarkStart w:id="191" w:name="_GoBack"/>
+      <w:bookmarkEnd w:id="191"/>
     </w:p>
     <w:p>
       <w:r>
         <w:t xml:space="preserve">The dataset consists of </w:t>
       </w:r>
-      <w:del w:id="189" w:author="Unknown Author" w:date="2016-09-30T19:07:00Z">
+      <w:del w:id="192" w:author="Unknown Author" w:date="2016-09-30T19:07:00Z">
         <w:r>
           <w:delText>41147</w:delText>
         </w:r>
       </w:del>
-      <w:ins w:id="190" w:author="Unknown Author" w:date="2016-09-30T19:07:00Z">
+      <w:ins w:id="193" w:author="Unknown Author" w:date="2016-09-30T19:07:00Z">
         <w:r>
           <w:t>88084</w:t>
         </w:r>
@@ -3350,7 +3364,7 @@
           <w:sz w:val="18"/>
           <w:szCs w:val="20"/>
           <w:lang w:val="sv-SE" w:eastAsia="en-US" w:bidi="ar-SA"/>
-          <w:rPrChange w:id="191" w:author="Darbinieks" w:date="2016-09-23T12:40:00Z">
+          <w:rPrChange w:id="194" w:author="Darbinieks" w:date="2016-09-23T12:40:00Z">
             <w:rPr>
               <w:rFonts w:ascii="Courier New" w:eastAsia="Times New Roman" w:hAnsi="Courier New" w:cs="Courier New"/>
               <w:sz w:val="18"/>
@@ -3907,7 +3921,7 @@
           <w:sz w:val="18"/>
           <w:szCs w:val="20"/>
           <w:lang w:val="sv-SE" w:eastAsia="en-US" w:bidi="ar-SA"/>
-          <w:rPrChange w:id="192" w:author="Darbinieks" w:date="2016-09-23T12:33:00Z">
+          <w:rPrChange w:id="195" w:author="Darbinieks" w:date="2016-09-23T12:33:00Z">
             <w:rPr>
               <w:rFonts w:ascii="Courier New" w:eastAsia="Times New Roman" w:hAnsi="Courier New" w:cs="Courier New"/>
               <w:sz w:val="18"/>
@@ -3951,7 +3965,7 @@
         </w:rPr>
         <w:t xml:space="preserve">LAND_STATUS      int64 # Status– is drone actually touched a surface </w:t>
       </w:r>
-      <w:ins w:id="193" w:author="Unknown Author" w:date="2016-09-30T19:11:00Z">
+      <w:ins w:id="196" w:author="Unknown Author" w:date="2016-09-30T19:11:00Z">
         <w:r>
           <w:rPr>
             <w:rFonts w:ascii="Courier New" w:eastAsia="Times New Roman" w:hAnsi="Courier New" w:cs="Courier New"/>
@@ -4135,7 +4149,7 @@
       <w:r>
         <w:t xml:space="preserve">You can see that records’ TIME </w:t>
       </w:r>
-      <w:ins w:id="194" w:author="Darbinieks" w:date="2016-09-23T13:11:00Z">
+      <w:ins w:id="197" w:author="Darbinieks" w:date="2016-09-23T13:11:00Z">
         <w:r>
           <w:t xml:space="preserve">is </w:t>
         </w:r>
@@ -4143,12 +4157,12 @@
       <w:r>
         <w:t xml:space="preserve">provided in microseconds. </w:t>
       </w:r>
-      <w:ins w:id="195" w:author="Darbinieks" w:date="2016-09-23T13:13:00Z">
+      <w:ins w:id="198" w:author="Darbinieks" w:date="2016-09-23T13:13:00Z">
         <w:r>
           <w:t>The records’ TIME</w:t>
         </w:r>
       </w:ins>
-      <w:del w:id="196" w:author="Darbinieks" w:date="2016-09-23T13:13:00Z">
+      <w:del w:id="199" w:author="Darbinieks" w:date="2016-09-23T13:13:00Z">
         <w:r>
           <w:delText>Than</w:delText>
         </w:r>
@@ -4156,7 +4170,7 @@
       <w:r>
         <w:t xml:space="preserve"> </w:t>
       </w:r>
-      <w:ins w:id="197" w:author="Darbinieks" w:date="2016-09-23T13:13:00Z">
+      <w:ins w:id="200" w:author="Darbinieks" w:date="2016-09-23T13:13:00Z">
         <w:r>
           <w:t xml:space="preserve">when the </w:t>
         </w:r>
@@ -4164,7 +4178,7 @@
       <w:r>
         <w:t xml:space="preserve">drone is in status TAKE-OFF </w:t>
       </w:r>
-      <w:del w:id="198" w:author="Darbinieks" w:date="2016-09-23T13:13:00Z">
+      <w:del w:id="201" w:author="Darbinieks" w:date="2016-09-23T13:13:00Z">
         <w:r>
           <w:delText xml:space="preserve">records’ TIME </w:delText>
         </w:r>
@@ -4172,7 +4186,7 @@
       <w:r>
         <w:t>is with some shift due to</w:t>
       </w:r>
-      <w:ins w:id="199" w:author="Darbinieks" w:date="2016-09-23T13:13:00Z">
+      <w:ins w:id="202" w:author="Darbinieks" w:date="2016-09-23T13:13:00Z">
         <w:r>
           <w:t xml:space="preserve"> a</w:t>
         </w:r>
@@ -4180,7 +4194,7 @@
       <w:r>
         <w:t xml:space="preserve"> log file </w:t>
       </w:r>
-      <w:ins w:id="200" w:author="Darbinieks" w:date="2016-09-23T13:14:00Z">
+      <w:ins w:id="203" w:author="Darbinieks" w:date="2016-09-23T13:14:00Z">
         <w:r>
           <w:t xml:space="preserve">which </w:t>
         </w:r>
@@ -4188,7 +4202,7 @@
       <w:r>
         <w:t xml:space="preserve">started </w:t>
       </w:r>
-      <w:del w:id="201" w:author="Darbinieks" w:date="2016-09-23T13:14:00Z">
+      <w:del w:id="204" w:author="Darbinieks" w:date="2016-09-23T13:14:00Z">
         <w:r>
           <w:delText xml:space="preserve">of </w:delText>
         </w:r>
@@ -4196,12 +4210,12 @@
       <w:r>
         <w:t xml:space="preserve">writing a little </w:t>
       </w:r>
-      <w:del w:id="202" w:author="Darbinieks" w:date="2016-09-23T13:14:00Z">
+      <w:del w:id="205" w:author="Darbinieks" w:date="2016-09-23T13:14:00Z">
         <w:r>
           <w:delText xml:space="preserve">early </w:delText>
         </w:r>
       </w:del>
-      <w:ins w:id="203" w:author="Darbinieks" w:date="2016-09-23T13:14:00Z">
+      <w:ins w:id="206" w:author="Darbinieks" w:date="2016-09-23T13:14:00Z">
         <w:r>
           <w:t xml:space="preserve">earlier </w:t>
         </w:r>
@@ -4209,43 +4223,43 @@
       <w:r>
         <w:t xml:space="preserve">before </w:t>
       </w:r>
-      <w:del w:id="204" w:author="Darbinieks" w:date="2016-09-23T13:14:00Z">
+      <w:del w:id="207" w:author="Darbinieks" w:date="2016-09-23T13:14:00Z">
         <w:r>
           <w:delText xml:space="preserve">drone </w:delText>
-        </w:r>
-      </w:del>
-      <w:ins w:id="205" w:author="Darbinieks" w:date="2016-09-23T13:14:00Z">
-        <w:r>
-          <w:t xml:space="preserve">the </w:t>
-        </w:r>
-      </w:ins>
-      <w:r>
-        <w:t xml:space="preserve">take-off. Also you can see that </w:t>
-      </w:r>
-      <w:ins w:id="206" w:author="Darbinieks" w:date="2016-09-23T13:14:00Z">
-        <w:r>
-          <w:t xml:space="preserve">the speed </w:t>
-        </w:r>
-      </w:ins>
-      <w:del w:id="207" w:author="Unknown Author" w:date="2016-09-30T19:20:00Z">
-        <w:r>
-          <w:delText>of the rotation</w:delText>
         </w:r>
       </w:del>
       <w:ins w:id="208" w:author="Darbinieks" w:date="2016-09-23T13:14:00Z">
         <w:r>
+          <w:t xml:space="preserve">the </w:t>
+        </w:r>
+      </w:ins>
+      <w:r>
+        <w:t xml:space="preserve">take-off. Also you can see that </w:t>
+      </w:r>
+      <w:ins w:id="209" w:author="Darbinieks" w:date="2016-09-23T13:14:00Z">
+        <w:r>
+          <w:t xml:space="preserve">the speed </w:t>
+        </w:r>
+      </w:ins>
+      <w:del w:id="210" w:author="Unknown Author" w:date="2016-09-30T19:20:00Z">
+        <w:r>
+          <w:delText>of the rotation</w:delText>
+        </w:r>
+      </w:del>
+      <w:ins w:id="211" w:author="Darbinieks" w:date="2016-09-23T13:14:00Z">
+        <w:r>
           <w:t xml:space="preserve"> of the </w:t>
         </w:r>
       </w:ins>
       <w:r>
         <w:t xml:space="preserve">motors </w:t>
       </w:r>
-      <w:del w:id="209" w:author="Darbinieks" w:date="2016-09-23T13:15:00Z">
+      <w:del w:id="212" w:author="Darbinieks" w:date="2016-09-23T13:15:00Z">
         <w:r>
           <w:delText>rotation speed</w:delText>
         </w:r>
       </w:del>
-      <w:ins w:id="210" w:author="Darbinieks" w:date="2016-09-23T13:15:00Z">
+      <w:ins w:id="213" w:author="Darbinieks" w:date="2016-09-23T13:15:00Z">
         <w:r>
           <w:t xml:space="preserve"> is </w:t>
         </w:r>
@@ -4253,7 +4267,7 @@
       <w:r>
         <w:t xml:space="preserve"> represented with integer numbers (rpm), LIDAR </w:t>
       </w:r>
-      <w:ins w:id="211" w:author="Unknown Author" w:date="2016-09-30T19:23:00Z">
+      <w:ins w:id="214" w:author="Unknown Author" w:date="2016-09-30T19:23:00Z">
         <w:r>
           <w:t xml:space="preserve">(1m – 10 m calibrated) </w:t>
         </w:r>
@@ -4261,7 +4275,7 @@
       <w:r>
         <w:t xml:space="preserve">and BAR sensor provides their raw </w:t>
       </w:r>
-      <w:ins w:id="212" w:author="Unknown Author" w:date="2016-09-30T19:24:00Z">
+      <w:ins w:id="215" w:author="Unknown Author" w:date="2016-09-30T19:24:00Z">
         <w:r>
           <w:t xml:space="preserve">scalar </w:t>
         </w:r>
@@ -4269,17 +4283,17 @@
       <w:r>
         <w:t xml:space="preserve">values </w:t>
       </w:r>
-      <w:del w:id="213" w:author="Unknown Author" w:date="2016-09-30T19:24:00Z">
+      <w:del w:id="216" w:author="Unknown Author" w:date="2016-09-30T19:24:00Z">
         <w:r>
           <w:delText xml:space="preserve">– distance to surface </w:delText>
         </w:r>
       </w:del>
-      <w:del w:id="214" w:author="Unknown Author" w:date="2016-09-30T19:23:00Z">
+      <w:del w:id="217" w:author="Unknown Author" w:date="2016-09-30T19:23:00Z">
         <w:r>
           <w:delText>(0 – 10 m calibrated)</w:delText>
         </w:r>
       </w:del>
-      <w:del w:id="215" w:author="Unknown Author" w:date="2016-09-30T19:24:00Z">
+      <w:del w:id="218" w:author="Unknown Author" w:date="2016-09-30T19:24:00Z">
         <w:r>
           <w:delText xml:space="preserve"> and relative scalar value for the BAR sensor</w:delText>
         </w:r>
@@ -4287,17 +4301,17 @@
       <w:r>
         <w:t xml:space="preserve">. Thrust is scalar </w:t>
       </w:r>
-      <w:del w:id="216" w:author="Unknown Author" w:date="2016-09-30T19:24:00Z">
+      <w:del w:id="219" w:author="Unknown Author" w:date="2016-09-30T19:24:00Z">
         <w:r>
           <w:delText>value</w:delText>
         </w:r>
       </w:del>
-      <w:ins w:id="217" w:author="Unknown Author" w:date="2016-09-30T19:24:00Z">
+      <w:ins w:id="220" w:author="Unknown Author" w:date="2016-09-30T19:24:00Z">
         <w:r>
           <w:t xml:space="preserve">also and </w:t>
         </w:r>
       </w:ins>
-      <w:del w:id="218" w:author="Unknown Author" w:date="2016-09-30T19:24:00Z">
+      <w:del w:id="221" w:author="Unknown Author" w:date="2016-09-30T19:24:00Z">
         <w:r>
           <w:delText xml:space="preserve"> </w:delText>
         </w:r>
@@ -4310,9 +4324,21 @@
       <w:pPr>
         <w:jc w:val="both"/>
       </w:pPr>
-      <w:ins w:id="219" w:author="Unknown Author" w:date="2016-09-30T19:13:00Z">
-        <w:r>
-          <w:t>Statistics about the dataset:</w:t>
+      <w:ins w:id="222" w:author="Unknown Author" w:date="2016-09-30T19:13:00Z">
+        <w:del w:id="223" w:author="sholc2005" w:date="2016-10-17T22:51:00Z">
+          <w:r>
+            <w:delText>Statistics about the dataset</w:delText>
+          </w:r>
+        </w:del>
+      </w:ins>
+      <w:ins w:id="224" w:author="sholc2005" w:date="2016-10-17T22:51:00Z">
+        <w:r>
+          <w:t>Descriptive statistics of the Dataset</w:t>
+        </w:r>
+      </w:ins>
+      <w:ins w:id="225" w:author="Unknown Author" w:date="2016-09-30T19:13:00Z">
+        <w:r>
+          <w:t>:</w:t>
         </w:r>
       </w:ins>
     </w:p>
@@ -4325,14 +4351,14 @@
       <w:pPr>
         <w:jc w:val="both"/>
       </w:pPr>
-      <w:ins w:id="220" w:author="Unknown Author" w:date="2016-09-30T19:19:00Z">
+      <w:ins w:id="226" w:author="Unknown Author" w:date="2016-09-30T19:19:00Z">
         <w:r>
           <w:rPr>
             <w:noProof/>
             <w:lang w:eastAsia="en-US" w:bidi="ar-SA"/>
           </w:rPr>
           <w:drawing>
-            <wp:anchor distT="0" distB="0" distL="0" distR="0" simplePos="0" relativeHeight="6" behindDoc="0" locked="0" layoutInCell="1" allowOverlap="1" wp14:anchorId="24F7DB3B" wp14:editId="53A23987">
+            <wp:anchor distT="0" distB="0" distL="0" distR="0" simplePos="0" relativeHeight="6" behindDoc="0" locked="0" layoutInCell="1" allowOverlap="1" wp14:anchorId="24F7DB3B" wp14:editId="30CB4005">
               <wp:simplePos x="0" y="0"/>
               <wp:positionH relativeFrom="column">
                 <wp:align>center</wp:align>
@@ -4386,9 +4412,78 @@
     </w:p>
     <w:p>
       <w:pPr>
+        <w:rPr>
+          <w:ins w:id="227" w:author="sholc2005" w:date="2016-10-17T22:25:00Z"/>
+        </w:rPr>
+        <w:pPrChange w:id="228" w:author="sholc2005" w:date="2016-10-17T22:25:00Z">
+          <w:pPr>
+            <w:pStyle w:val="Heading2"/>
+          </w:pPr>
+        </w:pPrChange>
+      </w:pPr>
+    </w:p>
+    <w:p>
+      <w:pPr>
+        <w:rPr>
+          <w:ins w:id="229" w:author="sholc2005" w:date="2016-10-17T22:26:00Z"/>
+        </w:rPr>
+        <w:pPrChange w:id="230" w:author="sholc2005" w:date="2016-10-17T22:25:00Z">
+          <w:pPr>
+            <w:pStyle w:val="Heading2"/>
+          </w:pPr>
+        </w:pPrChange>
+      </w:pPr>
+    </w:p>
+    <w:p>
+      <w:pPr>
+        <w:rPr>
+          <w:ins w:id="231" w:author="sholc2005" w:date="2016-10-17T22:26:00Z"/>
+        </w:rPr>
+        <w:pPrChange w:id="232" w:author="sholc2005" w:date="2016-10-17T22:25:00Z">
+          <w:pPr>
+            <w:pStyle w:val="Heading2"/>
+          </w:pPr>
+        </w:pPrChange>
+      </w:pPr>
+    </w:p>
+    <w:p>
+      <w:pPr>
         <w:jc w:val="both"/>
-      </w:pPr>
-      <w:del w:id="221" w:author="Unknown Author" w:date="2016-09-30T19:12:00Z">
+        <w:rPr>
+          <w:ins w:id="233" w:author="sholc2005" w:date="2016-10-17T22:35:00Z"/>
+        </w:rPr>
+        <w:pPrChange w:id="234" w:author="sholc2005" w:date="2016-10-17T22:35:00Z">
+          <w:pPr>
+            <w:suppressAutoHyphens w:val="0"/>
+            <w:spacing w:beforeAutospacing="1" w:afterAutospacing="1"/>
+            <w:textAlignment w:val="auto"/>
+          </w:pPr>
+        </w:pPrChange>
+      </w:pPr>
+    </w:p>
+    <w:p>
+      <w:pPr>
+        <w:jc w:val="both"/>
+        <w:rPr>
+          <w:ins w:id="235" w:author="sholc2005" w:date="2016-10-17T22:35:00Z"/>
+        </w:rPr>
+        <w:pPrChange w:id="236" w:author="sholc2005" w:date="2016-10-17T22:35:00Z">
+          <w:pPr>
+            <w:suppressAutoHyphens w:val="0"/>
+            <w:spacing w:beforeAutospacing="1" w:afterAutospacing="1"/>
+            <w:textAlignment w:val="auto"/>
+          </w:pPr>
+        </w:pPrChange>
+      </w:pPr>
+    </w:p>
+    <w:p>
+      <w:pPr>
+        <w:jc w:val="both"/>
+        <w:rPr>
+          <w:del w:id="237" w:author="sholc2005" w:date="2016-10-17T22:25:00Z"/>
+        </w:rPr>
+      </w:pPr>
+      <w:del w:id="238" w:author="Unknown Author" w:date="2016-09-30T19:12:00Z">
         <w:r>
           <w:delText xml:space="preserve"> </w:delText>
         </w:r>
@@ -4396,25 +4491,30 @@
     </w:p>
     <w:p>
       <w:pPr>
-        <w:suppressAutoHyphens w:val="0"/>
-        <w:spacing w:beforeAutospacing="1" w:afterAutospacing="1"/>
-        <w:textAlignment w:val="auto"/>
-        <w:rPr>
-          <w:del w:id="222" w:author="sholc2005" w:date="2016-10-03T22:19:00Z"/>
+        <w:jc w:val="both"/>
+        <w:rPr>
+          <w:del w:id="239" w:author="sholc2005" w:date="2016-10-03T22:19:00Z"/>
           <w:rFonts w:ascii="Times New Roman" w:eastAsia="Times New Roman" w:hAnsi="Times New Roman" w:cs="Times New Roman"/>
           <w:i/>
           <w:iCs/>
           <w:lang w:eastAsia="en-US" w:bidi="ar-SA"/>
         </w:rPr>
-      </w:pPr>
-      <w:ins w:id="223" w:author="Unknown Author" w:date="2016-09-30T19:25:00Z">
+        <w:pPrChange w:id="240" w:author="sholc2005" w:date="2016-10-17T22:25:00Z">
+          <w:pPr>
+            <w:suppressAutoHyphens w:val="0"/>
+            <w:spacing w:beforeAutospacing="1" w:afterAutospacing="1"/>
+            <w:textAlignment w:val="auto"/>
+          </w:pPr>
+        </w:pPrChange>
+      </w:pPr>
+      <w:ins w:id="241" w:author="Unknown Author" w:date="2016-09-30T19:25:00Z">
         <w:r>
           <w:rPr>
             <w:noProof/>
             <w:lang w:eastAsia="en-US" w:bidi="ar-SA"/>
           </w:rPr>
           <w:drawing>
-            <wp:anchor distT="0" distB="0" distL="0" distR="0" simplePos="0" relativeHeight="7" behindDoc="0" locked="0" layoutInCell="1" allowOverlap="1" wp14:anchorId="1185DABE" wp14:editId="572577AD">
+            <wp:anchor distT="0" distB="0" distL="0" distR="0" simplePos="0" relativeHeight="251651584" behindDoc="1" locked="0" layoutInCell="1" allowOverlap="1" wp14:anchorId="1185DABE" wp14:editId="68257E3D">
               <wp:simplePos x="0" y="0"/>
               <wp:positionH relativeFrom="column">
                 <wp:align>center</wp:align>
@@ -4424,7 +4524,7 @@
               </wp:positionV>
               <wp:extent cx="5875020" cy="2067560"/>
               <wp:effectExtent l="0" t="0" r="0" b="0"/>
-              <wp:wrapSquare wrapText="largest"/>
+              <wp:wrapTopAndBottom/>
               <wp:docPr id="24" name="Image4"/>
               <wp:cNvGraphicFramePr>
                 <a:graphicFrameLocks xmlns:a="http://schemas.openxmlformats.org/drawingml/2006/main" noChangeAspect="1"/>
@@ -4463,28 +4563,34 @@
     </w:p>
     <w:p>
       <w:pPr>
-        <w:suppressAutoHyphens w:val="0"/>
-        <w:spacing w:beforeAutospacing="1" w:afterAutospacing="1"/>
         <w:jc w:val="both"/>
-        <w:textAlignment w:val="auto"/>
-        <w:rPr>
-          <w:del w:id="224" w:author="sholc2005" w:date="2016-10-03T22:20:00Z"/>
-        </w:rPr>
-        <w:pPrChange w:id="225" w:author="sholc2005" w:date="2016-10-03T22:26:00Z">
+        <w:rPr>
+          <w:del w:id="242" w:author="sholc2005" w:date="2016-10-03T22:20:00Z"/>
+          <w:rFonts w:ascii="Times New Roman" w:eastAsia="Times New Roman" w:hAnsi="Times New Roman" w:cs="Times New Roman"/>
+          <w:iCs/>
+          <w:lang w:val="ru-RU" w:eastAsia="en-US" w:bidi="ar-SA"/>
+          <w:rPrChange w:id="243" w:author="sholc2005" w:date="2016-10-17T22:43:00Z">
+            <w:rPr>
+              <w:del w:id="244" w:author="sholc2005" w:date="2016-10-03T22:20:00Z"/>
+              <w:rFonts w:ascii="Times New Roman" w:eastAsia="Times New Roman" w:hAnsi="Times New Roman" w:cs="Times New Roman"/>
+              <w:iCs/>
+              <w:lang w:eastAsia="en-US" w:bidi="ar-SA"/>
+            </w:rPr>
+          </w:rPrChange>
+        </w:rPr>
+        <w:pPrChange w:id="245" w:author="sholc2005" w:date="2016-10-17T22:35:00Z">
           <w:pPr>
-            <w:suppressAutoHyphens w:val="0"/>
-            <w:spacing w:beforeAutospacing="1" w:afterAutospacing="1"/>
-            <w:textAlignment w:val="auto"/>
+            <w:pStyle w:val="Heading2"/>
           </w:pPr>
         </w:pPrChange>
       </w:pPr>
-      <w:ins w:id="226" w:author="Unknown Author" w:date="2016-09-30T19:25:00Z">
+      <w:ins w:id="246" w:author="Unknown Author" w:date="2016-09-30T19:25:00Z">
         <w:r>
           <w:rPr>
             <w:rFonts w:ascii="Times New Roman" w:eastAsia="Times New Roman" w:hAnsi="Times New Roman" w:cs="Times New Roman"/>
             <w:iCs/>
             <w:lang w:eastAsia="en-US" w:bidi="ar-SA"/>
-            <w:rPrChange w:id="227" w:author="sholc2005" w:date="2016-10-03T22:20:00Z">
+            <w:rPrChange w:id="247" w:author="sholc2005" w:date="2016-10-03T22:20:00Z">
               <w:rPr>
                 <w:rFonts w:ascii="Times New Roman" w:eastAsia="Times New Roman" w:hAnsi="Times New Roman" w:cs="Times New Roman"/>
                 <w:i/>
@@ -4493,16 +4599,44 @@
               </w:rPr>
             </w:rPrChange>
           </w:rPr>
-          <w:t xml:space="preserve">From the statistics you can see that BAR sensor’s values are in the range </w:t>
-        </w:r>
-      </w:ins>
-      <w:ins w:id="228" w:author="Unknown Author" w:date="2016-09-30T19:26:00Z">
+          <w:t xml:space="preserve">From the </w:t>
+        </w:r>
+      </w:ins>
+      <w:ins w:id="248" w:author="sholc2005" w:date="2016-10-17T22:28:00Z">
         <w:r>
           <w:rPr>
             <w:rFonts w:ascii="Times New Roman" w:eastAsia="Times New Roman" w:hAnsi="Times New Roman" w:cs="Times New Roman"/>
             <w:iCs/>
             <w:lang w:eastAsia="en-US" w:bidi="ar-SA"/>
-            <w:rPrChange w:id="229" w:author="sholc2005" w:date="2016-10-03T22:20:00Z">
+          </w:rPr>
+          <w:t xml:space="preserve">descriptive </w:t>
+        </w:r>
+      </w:ins>
+      <w:ins w:id="249" w:author="Unknown Author" w:date="2016-09-30T19:25:00Z">
+        <w:r>
+          <w:rPr>
+            <w:rFonts w:ascii="Times New Roman" w:eastAsia="Times New Roman" w:hAnsi="Times New Roman" w:cs="Times New Roman"/>
+            <w:iCs/>
+            <w:lang w:eastAsia="en-US" w:bidi="ar-SA"/>
+            <w:rPrChange w:id="250" w:author="sholc2005" w:date="2016-10-03T22:20:00Z">
+              <w:rPr>
+                <w:rFonts w:ascii="Times New Roman" w:eastAsia="Times New Roman" w:hAnsi="Times New Roman" w:cs="Times New Roman"/>
+                <w:i/>
+                <w:iCs/>
+                <w:lang w:eastAsia="en-US" w:bidi="ar-SA"/>
+              </w:rPr>
+            </w:rPrChange>
+          </w:rPr>
+          <w:t xml:space="preserve">statistics you can see that BAR sensor’s values are in the range </w:t>
+        </w:r>
+      </w:ins>
+      <w:ins w:id="251" w:author="Unknown Author" w:date="2016-09-30T19:26:00Z">
+        <w:r>
+          <w:rPr>
+            <w:rFonts w:ascii="Times New Roman" w:eastAsia="Times New Roman" w:hAnsi="Times New Roman" w:cs="Times New Roman"/>
+            <w:iCs/>
+            <w:lang w:eastAsia="en-US" w:bidi="ar-SA"/>
+            <w:rPrChange w:id="252" w:author="sholc2005" w:date="2016-10-03T22:20:00Z">
               <w:rPr>
                 <w:rFonts w:ascii="Times New Roman" w:eastAsia="Times New Roman" w:hAnsi="Times New Roman" w:cs="Times New Roman"/>
                 <w:i/>
@@ -4514,7 +4648,7 @@
           <w:t>1009</w:t>
         </w:r>
       </w:ins>
-      <w:ins w:id="230" w:author="sholc2005" w:date="2016-10-03T22:20:00Z">
+      <w:ins w:id="253" w:author="sholc2005" w:date="2016-10-03T22:20:00Z">
         <w:r>
           <w:rPr>
             <w:rFonts w:ascii="Times New Roman" w:eastAsia="Times New Roman" w:hAnsi="Times New Roman" w:cs="Times New Roman"/>
@@ -4524,14 +4658,14 @@
           <w:t>-</w:t>
         </w:r>
       </w:ins>
-      <w:ins w:id="231" w:author="Unknown Author" w:date="2016-09-30T19:26:00Z">
-        <w:del w:id="232" w:author="sholc2005" w:date="2016-10-03T22:20:00Z">
+      <w:ins w:id="254" w:author="Unknown Author" w:date="2016-09-30T19:26:00Z">
+        <w:del w:id="255" w:author="sholc2005" w:date="2016-10-03T22:20:00Z">
           <w:r>
             <w:rPr>
               <w:rFonts w:ascii="Times New Roman" w:eastAsia="Times New Roman" w:hAnsi="Times New Roman" w:cs="Times New Roman"/>
               <w:iCs/>
               <w:lang w:eastAsia="en-US" w:bidi="ar-SA"/>
-              <w:rPrChange w:id="233" w:author="sholc2005" w:date="2016-10-03T22:20:00Z">
+              <w:rPrChange w:id="256" w:author="sholc2005" w:date="2016-10-03T22:20:00Z">
                 <w:rPr>
                   <w:rFonts w:ascii="Times New Roman" w:eastAsia="Times New Roman" w:hAnsi="Times New Roman" w:cs="Times New Roman"/>
                   <w:i/>
@@ -4548,7 +4682,7 @@
             <w:rFonts w:ascii="Times New Roman" w:eastAsia="Times New Roman" w:hAnsi="Times New Roman" w:cs="Times New Roman"/>
             <w:iCs/>
             <w:lang w:eastAsia="en-US" w:bidi="ar-SA"/>
-            <w:rPrChange w:id="234" w:author="sholc2005" w:date="2016-10-03T22:20:00Z">
+            <w:rPrChange w:id="257" w:author="sholc2005" w:date="2016-10-03T22:20:00Z">
               <w:rPr>
                 <w:rFonts w:ascii="Times New Roman" w:eastAsia="Times New Roman" w:hAnsi="Times New Roman" w:cs="Times New Roman"/>
                 <w:i/>
@@ -4559,13 +4693,13 @@
           </w:rPr>
           <w:t xml:space="preserve">1019, meaning that flight evens recorded </w:t>
         </w:r>
-        <w:del w:id="235" w:author="sholc2005" w:date="2016-10-05T01:39:00Z">
+        <w:del w:id="258" w:author="sholc2005" w:date="2016-10-05T01:39:00Z">
           <w:r>
             <w:rPr>
               <w:rFonts w:ascii="Times New Roman" w:eastAsia="Times New Roman" w:hAnsi="Times New Roman" w:cs="Times New Roman"/>
               <w:iCs/>
               <w:lang w:eastAsia="en-US" w:bidi="ar-SA"/>
-              <w:rPrChange w:id="236" w:author="sholc2005" w:date="2016-10-03T22:20:00Z">
+              <w:rPrChange w:id="259" w:author="sholc2005" w:date="2016-10-03T22:20:00Z">
                 <w:rPr>
                   <w:rFonts w:ascii="Times New Roman" w:eastAsia="Times New Roman" w:hAnsi="Times New Roman" w:cs="Times New Roman"/>
                   <w:i/>
@@ -4578,7 +4712,7 @@
           </w:r>
         </w:del>
       </w:ins>
-      <w:ins w:id="237" w:author="sholc2005" w:date="2016-10-05T01:39:00Z">
+      <w:ins w:id="260" w:author="sholc2005" w:date="2016-10-05T01:39:00Z">
         <w:r>
           <w:rPr>
             <w:rFonts w:ascii="Times New Roman" w:eastAsia="Times New Roman" w:hAnsi="Times New Roman" w:cs="Times New Roman"/>
@@ -4588,13 +4722,13 @@
           <w:t>on the</w:t>
         </w:r>
       </w:ins>
-      <w:ins w:id="238" w:author="Unknown Author" w:date="2016-09-30T19:26:00Z">
+      <w:ins w:id="261" w:author="Unknown Author" w:date="2016-09-30T19:26:00Z">
         <w:r>
           <w:rPr>
             <w:rFonts w:ascii="Times New Roman" w:eastAsia="Times New Roman" w:hAnsi="Times New Roman" w:cs="Times New Roman"/>
             <w:iCs/>
             <w:lang w:eastAsia="en-US" w:bidi="ar-SA"/>
-            <w:rPrChange w:id="239" w:author="sholc2005" w:date="2016-10-03T22:20:00Z">
+            <w:rPrChange w:id="262" w:author="sholc2005" w:date="2016-10-03T22:20:00Z">
               <w:rPr>
                 <w:rFonts w:ascii="Times New Roman" w:eastAsia="Times New Roman" w:hAnsi="Times New Roman" w:cs="Times New Roman"/>
                 <w:i/>
@@ -4606,13 +4740,13 @@
           <w:t xml:space="preserve"> </w:t>
         </w:r>
       </w:ins>
-      <w:ins w:id="240" w:author="Unknown Author" w:date="2016-09-30T19:27:00Z">
+      <w:ins w:id="263" w:author="Unknown Author" w:date="2016-09-30T19:27:00Z">
         <w:r>
           <w:rPr>
             <w:rFonts w:ascii="Times New Roman" w:eastAsia="Times New Roman" w:hAnsi="Times New Roman" w:cs="Times New Roman"/>
             <w:iCs/>
             <w:lang w:eastAsia="en-US" w:bidi="ar-SA"/>
-            <w:rPrChange w:id="241" w:author="sholc2005" w:date="2016-10-03T22:20:00Z">
+            <w:rPrChange w:id="264" w:author="sholc2005" w:date="2016-10-03T22:20:00Z">
               <w:rPr>
                 <w:rFonts w:ascii="Times New Roman" w:eastAsia="Times New Roman" w:hAnsi="Times New Roman" w:cs="Times New Roman"/>
                 <w:i/>
@@ -4623,13 +4757,13 @@
           </w:rPr>
           <w:t>s</w:t>
         </w:r>
-        <w:del w:id="242" w:author="sholc2005" w:date="2016-10-05T01:39:00Z">
+        <w:del w:id="265" w:author="sholc2005" w:date="2016-10-05T01:39:00Z">
           <w:r>
             <w:rPr>
               <w:rFonts w:ascii="Times New Roman" w:eastAsia="Times New Roman" w:hAnsi="Times New Roman" w:cs="Times New Roman"/>
               <w:iCs/>
               <w:lang w:eastAsia="en-US" w:bidi="ar-SA"/>
-              <w:rPrChange w:id="243" w:author="sholc2005" w:date="2016-10-03T22:20:00Z">
+              <w:rPrChange w:id="266" w:author="sholc2005" w:date="2016-10-03T22:20:00Z">
                 <w:rPr>
                   <w:rFonts w:ascii="Times New Roman" w:eastAsia="Times New Roman" w:hAnsi="Times New Roman" w:cs="Times New Roman"/>
                   <w:i/>
@@ -4642,7 +4776,7 @@
           </w:r>
         </w:del>
       </w:ins>
-      <w:ins w:id="244" w:author="sholc2005" w:date="2016-10-05T01:39:00Z">
+      <w:ins w:id="267" w:author="sholc2005" w:date="2016-10-05T01:39:00Z">
         <w:r>
           <w:rPr>
             <w:rFonts w:ascii="Times New Roman" w:eastAsia="Times New Roman" w:hAnsi="Times New Roman" w:cs="Times New Roman"/>
@@ -4652,13 +4786,13 @@
           <w:t>a</w:t>
         </w:r>
       </w:ins>
-      <w:ins w:id="245" w:author="Unknown Author" w:date="2016-09-30T19:27:00Z">
+      <w:ins w:id="268" w:author="Unknown Author" w:date="2016-09-30T19:27:00Z">
         <w:r>
           <w:rPr>
             <w:rFonts w:ascii="Times New Roman" w:eastAsia="Times New Roman" w:hAnsi="Times New Roman" w:cs="Times New Roman"/>
             <w:iCs/>
             <w:lang w:eastAsia="en-US" w:bidi="ar-SA"/>
-            <w:rPrChange w:id="246" w:author="sholc2005" w:date="2016-10-03T22:20:00Z">
+            <w:rPrChange w:id="269" w:author="sholc2005" w:date="2016-10-03T22:20:00Z">
               <w:rPr>
                 <w:rFonts w:ascii="Times New Roman" w:eastAsia="Times New Roman" w:hAnsi="Times New Roman" w:cs="Times New Roman"/>
                 <w:i/>
@@ -4669,13 +4803,13 @@
           </w:rPr>
           <w:t xml:space="preserve">me </w:t>
         </w:r>
-        <w:del w:id="247" w:author="sholc2005" w:date="2016-10-05T01:39:00Z">
+        <w:del w:id="270" w:author="sholc2005" w:date="2016-10-05T01:39:00Z">
           <w:r>
             <w:rPr>
               <w:rFonts w:ascii="Times New Roman" w:eastAsia="Times New Roman" w:hAnsi="Times New Roman" w:cs="Times New Roman"/>
               <w:iCs/>
               <w:lang w:eastAsia="en-US" w:bidi="ar-SA"/>
-              <w:rPrChange w:id="248" w:author="sholc2005" w:date="2016-10-03T22:20:00Z">
+              <w:rPrChange w:id="271" w:author="sholc2005" w:date="2016-10-03T22:20:00Z">
                 <w:rPr>
                   <w:rFonts w:ascii="Times New Roman" w:eastAsia="Times New Roman" w:hAnsi="Times New Roman" w:cs="Times New Roman"/>
                   <w:i/>
@@ -4692,7 +4826,7 @@
             <w:rFonts w:ascii="Times New Roman" w:eastAsia="Times New Roman" w:hAnsi="Times New Roman" w:cs="Times New Roman"/>
             <w:iCs/>
             <w:lang w:eastAsia="en-US" w:bidi="ar-SA"/>
-            <w:rPrChange w:id="249" w:author="sholc2005" w:date="2016-10-03T22:20:00Z">
+            <w:rPrChange w:id="272" w:author="sholc2005" w:date="2016-10-03T22:20:00Z">
               <w:rPr>
                 <w:rFonts w:ascii="Times New Roman" w:eastAsia="Times New Roman" w:hAnsi="Times New Roman" w:cs="Times New Roman"/>
                 <w:i/>
@@ -4703,13 +4837,13 @@
           </w:rPr>
           <w:t xml:space="preserve">place and </w:t>
         </w:r>
-        <w:del w:id="250" w:author="sholc2005" w:date="2016-10-05T01:40:00Z">
+        <w:del w:id="273" w:author="sholc2005" w:date="2016-10-05T01:40:00Z">
           <w:r>
             <w:rPr>
               <w:rFonts w:ascii="Times New Roman" w:eastAsia="Times New Roman" w:hAnsi="Times New Roman" w:cs="Times New Roman"/>
               <w:iCs/>
               <w:lang w:eastAsia="en-US" w:bidi="ar-SA"/>
-              <w:rPrChange w:id="251" w:author="sholc2005" w:date="2016-10-03T22:20:00Z">
+              <w:rPrChange w:id="274" w:author="sholc2005" w:date="2016-10-03T22:20:00Z">
                 <w:rPr>
                   <w:rFonts w:ascii="Times New Roman" w:eastAsia="Times New Roman" w:hAnsi="Times New Roman" w:cs="Times New Roman"/>
                   <w:i/>
@@ -4722,7 +4856,7 @@
           </w:r>
         </w:del>
       </w:ins>
-      <w:ins w:id="252" w:author="sholc2005" w:date="2016-10-05T01:40:00Z">
+      <w:ins w:id="275" w:author="sholc2005" w:date="2016-10-05T01:40:00Z">
         <w:r>
           <w:rPr>
             <w:rFonts w:ascii="Times New Roman" w:eastAsia="Times New Roman" w:hAnsi="Times New Roman" w:cs="Times New Roman"/>
@@ -4732,13 +4866,13 @@
           <w:t>sensor’s</w:t>
         </w:r>
       </w:ins>
-      <w:ins w:id="253" w:author="Unknown Author" w:date="2016-09-30T19:27:00Z">
+      <w:ins w:id="276" w:author="Unknown Author" w:date="2016-09-30T19:27:00Z">
         <w:r>
           <w:rPr>
             <w:rFonts w:ascii="Times New Roman" w:eastAsia="Times New Roman" w:hAnsi="Times New Roman" w:cs="Times New Roman"/>
             <w:iCs/>
             <w:lang w:eastAsia="en-US" w:bidi="ar-SA"/>
-            <w:rPrChange w:id="254" w:author="sholc2005" w:date="2016-10-03T22:20:00Z">
+            <w:rPrChange w:id="277" w:author="sholc2005" w:date="2016-10-03T22:20:00Z">
               <w:rPr>
                 <w:rFonts w:ascii="Times New Roman" w:eastAsia="Times New Roman" w:hAnsi="Times New Roman" w:cs="Times New Roman"/>
                 <w:i/>
@@ -4750,13 +4884,13 @@
           <w:t xml:space="preserve"> value is relative </w:t>
         </w:r>
       </w:ins>
-      <w:ins w:id="255" w:author="Unknown Author" w:date="2016-09-30T19:28:00Z">
+      <w:ins w:id="278" w:author="Unknown Author" w:date="2016-09-30T19:28:00Z">
         <w:r>
           <w:rPr>
             <w:rFonts w:ascii="Times New Roman" w:eastAsia="Times New Roman" w:hAnsi="Times New Roman" w:cs="Times New Roman"/>
             <w:iCs/>
             <w:lang w:eastAsia="en-US" w:bidi="ar-SA"/>
-            <w:rPrChange w:id="256" w:author="sholc2005" w:date="2016-10-03T22:20:00Z">
+            <w:rPrChange w:id="279" w:author="sholc2005" w:date="2016-10-03T22:20:00Z">
               <w:rPr>
                 <w:rFonts w:ascii="Times New Roman" w:eastAsia="Times New Roman" w:hAnsi="Times New Roman" w:cs="Times New Roman"/>
                 <w:i/>
@@ -4767,13 +4901,13 @@
           </w:rPr>
           <w:t xml:space="preserve">to </w:t>
         </w:r>
-        <w:del w:id="257" w:author="sholc2005" w:date="2016-10-05T01:40:00Z">
+        <w:del w:id="280" w:author="sholc2005" w:date="2016-10-05T01:40:00Z">
           <w:r>
             <w:rPr>
               <w:rFonts w:ascii="Times New Roman" w:eastAsia="Times New Roman" w:hAnsi="Times New Roman" w:cs="Times New Roman"/>
               <w:iCs/>
               <w:lang w:eastAsia="en-US" w:bidi="ar-SA"/>
-              <w:rPrChange w:id="258" w:author="sholc2005" w:date="2016-10-03T22:20:00Z">
+              <w:rPrChange w:id="281" w:author="sholc2005" w:date="2016-10-03T22:20:00Z">
                 <w:rPr>
                   <w:rFonts w:ascii="Times New Roman" w:eastAsia="Times New Roman" w:hAnsi="Times New Roman" w:cs="Times New Roman"/>
                   <w:i/>
@@ -4784,13 +4918,13 @@
             </w:rPr>
             <w:delText xml:space="preserve">place where drone </w:delText>
           </w:r>
-          <w:bookmarkStart w:id="259" w:name="__DdeLink__1160_521091909"/>
+          <w:bookmarkStart w:id="282" w:name="__DdeLink__1160_521091909"/>
           <w:r>
             <w:rPr>
               <w:rFonts w:ascii="Times New Roman" w:eastAsia="Times New Roman" w:hAnsi="Times New Roman" w:cs="Times New Roman"/>
               <w:iCs/>
               <w:lang w:eastAsia="en-US" w:bidi="ar-SA"/>
-              <w:rPrChange w:id="260" w:author="sholc2005" w:date="2016-10-03T22:20:00Z">
+              <w:rPrChange w:id="283" w:author="sholc2005" w:date="2016-10-03T22:20:00Z">
                 <w:rPr>
                   <w:rFonts w:ascii="Times New Roman" w:eastAsia="Times New Roman" w:hAnsi="Times New Roman" w:cs="Times New Roman"/>
                   <w:i/>
@@ -4803,8 +4937,8 @@
           </w:r>
         </w:del>
       </w:ins>
-      <w:bookmarkEnd w:id="259"/>
-      <w:ins w:id="261" w:author="sholc2005" w:date="2016-10-05T01:40:00Z">
+      <w:bookmarkEnd w:id="282"/>
+      <w:ins w:id="284" w:author="sholc2005" w:date="2016-10-05T01:40:00Z">
         <w:r>
           <w:rPr>
             <w:rFonts w:ascii="Times New Roman" w:eastAsia="Times New Roman" w:hAnsi="Times New Roman" w:cs="Times New Roman"/>
@@ -4814,13 +4948,13 @@
           <w:t xml:space="preserve"> it</w:t>
         </w:r>
       </w:ins>
-      <w:ins w:id="262" w:author="Unknown Author" w:date="2016-09-30T19:28:00Z">
+      <w:ins w:id="285" w:author="Unknown Author" w:date="2016-09-30T19:28:00Z">
         <w:r>
           <w:rPr>
             <w:rFonts w:ascii="Times New Roman" w:eastAsia="Times New Roman" w:hAnsi="Times New Roman" w:cs="Times New Roman"/>
             <w:iCs/>
             <w:lang w:eastAsia="en-US" w:bidi="ar-SA"/>
-            <w:rPrChange w:id="263" w:author="sholc2005" w:date="2016-10-03T22:20:00Z">
+            <w:rPrChange w:id="286" w:author="sholc2005" w:date="2016-10-03T22:20:00Z">
               <w:rPr>
                 <w:rFonts w:ascii="Times New Roman" w:eastAsia="Times New Roman" w:hAnsi="Times New Roman" w:cs="Times New Roman"/>
                 <w:i/>
@@ -4832,7 +4966,7 @@
           <w:t xml:space="preserve">. </w:t>
         </w:r>
       </w:ins>
-      <w:ins w:id="264" w:author="sholc2005" w:date="2016-10-03T22:20:00Z">
+      <w:ins w:id="287" w:author="sholc2005" w:date="2016-10-03T22:20:00Z">
         <w:r>
           <w:rPr>
             <w:rFonts w:ascii="Times New Roman" w:eastAsia="Times New Roman" w:hAnsi="Times New Roman" w:cs="Times New Roman"/>
@@ -4842,7 +4976,7 @@
           <w:t xml:space="preserve">Also we can see that </w:t>
         </w:r>
       </w:ins>
-      <w:ins w:id="265" w:author="sholc2005" w:date="2016-10-03T22:21:00Z">
+      <w:ins w:id="288" w:author="sholc2005" w:date="2016-10-03T22:21:00Z">
         <w:r>
           <w:rPr>
             <w:rFonts w:ascii="Times New Roman" w:eastAsia="Times New Roman" w:hAnsi="Times New Roman" w:cs="Times New Roman"/>
@@ -4852,7 +4986,7 @@
           <w:t xml:space="preserve">LIDAR sensor’ values are in </w:t>
         </w:r>
       </w:ins>
-      <w:ins w:id="266" w:author="sholc2005" w:date="2016-10-03T22:24:00Z">
+      <w:ins w:id="289" w:author="sholc2005" w:date="2016-10-03T22:24:00Z">
         <w:r>
           <w:rPr>
             <w:rFonts w:ascii="Times New Roman" w:eastAsia="Times New Roman" w:hAnsi="Times New Roman" w:cs="Times New Roman"/>
@@ -4862,7 +4996,7 @@
           <w:t xml:space="preserve">the </w:t>
         </w:r>
       </w:ins>
-      <w:ins w:id="267" w:author="sholc2005" w:date="2016-10-03T22:21:00Z">
+      <w:ins w:id="290" w:author="sholc2005" w:date="2016-10-03T22:21:00Z">
         <w:r>
           <w:rPr>
             <w:rFonts w:ascii="Times New Roman" w:eastAsia="Times New Roman" w:hAnsi="Times New Roman" w:cs="Times New Roman"/>
@@ -4872,7 +5006,7 @@
           <w:t>range 0.0-65.32</w:t>
         </w:r>
       </w:ins>
-      <w:ins w:id="268" w:author="sholc2005" w:date="2016-10-03T22:24:00Z">
+      <w:ins w:id="291" w:author="sholc2005" w:date="2016-10-03T22:24:00Z">
         <w:r>
           <w:rPr>
             <w:rFonts w:ascii="Times New Roman" w:eastAsia="Times New Roman" w:hAnsi="Times New Roman" w:cs="Times New Roman"/>
@@ -4882,7 +5016,7 @@
           <w:t xml:space="preserve">, </w:t>
         </w:r>
       </w:ins>
-      <w:ins w:id="269" w:author="sholc2005" w:date="2016-10-03T22:25:00Z">
+      <w:ins w:id="292" w:author="sholc2005" w:date="2016-10-03T22:25:00Z">
         <w:r>
           <w:rPr>
             <w:rFonts w:ascii="Times New Roman" w:eastAsia="Times New Roman" w:hAnsi="Times New Roman" w:cs="Times New Roman"/>
@@ -4892,7 +5026,7 @@
           <w:t xml:space="preserve">although sensor </w:t>
         </w:r>
       </w:ins>
-      <w:ins w:id="270" w:author="sholc2005" w:date="2016-10-03T22:27:00Z">
+      <w:ins w:id="293" w:author="sholc2005" w:date="2016-10-03T22:27:00Z">
         <w:r>
           <w:rPr>
             <w:rFonts w:ascii="Times New Roman" w:eastAsia="Times New Roman" w:hAnsi="Times New Roman" w:cs="Times New Roman"/>
@@ -4902,7 +5036,7 @@
           <w:t xml:space="preserve">precisely </w:t>
         </w:r>
       </w:ins>
-      <w:ins w:id="271" w:author="sholc2005" w:date="2016-10-03T22:25:00Z">
+      <w:ins w:id="294" w:author="sholc2005" w:date="2016-10-03T22:25:00Z">
         <w:r>
           <w:rPr>
             <w:rFonts w:ascii="Times New Roman" w:eastAsia="Times New Roman" w:hAnsi="Times New Roman" w:cs="Times New Roman"/>
@@ -4920,7 +5054,7 @@
           <w:t xml:space="preserve">measure altitude in range </w:t>
         </w:r>
       </w:ins>
-      <w:ins w:id="272" w:author="sholc2005" w:date="2016-10-03T22:26:00Z">
+      <w:ins w:id="295" w:author="sholc2005" w:date="2016-10-03T22:26:00Z">
         <w:r>
           <w:rPr>
             <w:rFonts w:ascii="Times New Roman" w:eastAsia="Times New Roman" w:hAnsi="Times New Roman" w:cs="Times New Roman"/>
@@ -4930,7 +5064,7 @@
           <w:t>1.5 – 10</w:t>
         </w:r>
       </w:ins>
-      <w:ins w:id="273" w:author="sholc2005" w:date="2016-10-03T22:27:00Z">
+      <w:ins w:id="296" w:author="sholc2005" w:date="2016-10-03T22:27:00Z">
         <w:r>
           <w:rPr>
             <w:rFonts w:ascii="Times New Roman" w:eastAsia="Times New Roman" w:hAnsi="Times New Roman" w:cs="Times New Roman"/>
@@ -4940,7 +5074,7 @@
           <w:t xml:space="preserve"> </w:t>
         </w:r>
       </w:ins>
-      <w:ins w:id="274" w:author="sholc2005" w:date="2016-10-03T22:26:00Z">
+      <w:ins w:id="297" w:author="sholc2005" w:date="2016-10-03T22:26:00Z">
         <w:r>
           <w:rPr>
             <w:rFonts w:ascii="Times New Roman" w:eastAsia="Times New Roman" w:hAnsi="Times New Roman" w:cs="Times New Roman"/>
@@ -4950,7 +5084,7 @@
           <w:t xml:space="preserve">m and </w:t>
         </w:r>
       </w:ins>
-      <w:ins w:id="275" w:author="sholc2005" w:date="2016-10-03T22:27:00Z">
+      <w:ins w:id="298" w:author="sholc2005" w:date="2016-10-03T22:27:00Z">
         <w:r>
           <w:rPr>
             <w:rFonts w:ascii="Times New Roman" w:eastAsia="Times New Roman" w:hAnsi="Times New Roman" w:cs="Times New Roman"/>
@@ -4960,7 +5094,7 @@
           <w:t xml:space="preserve">the </w:t>
         </w:r>
       </w:ins>
-      <w:ins w:id="276" w:author="sholc2005" w:date="2016-10-05T01:41:00Z">
+      <w:ins w:id="299" w:author="sholc2005" w:date="2016-10-05T01:41:00Z">
         <w:r>
           <w:rPr>
             <w:rFonts w:ascii="Times New Roman" w:eastAsia="Times New Roman" w:hAnsi="Times New Roman" w:cs="Times New Roman"/>
@@ -4970,7 +5104,7 @@
           <w:t>smaller/</w:t>
         </w:r>
       </w:ins>
-      <w:ins w:id="277" w:author="sholc2005" w:date="2016-10-03T22:27:00Z">
+      <w:ins w:id="300" w:author="sholc2005" w:date="2016-10-03T22:27:00Z">
         <w:r>
           <w:rPr>
             <w:rFonts w:ascii="Times New Roman" w:eastAsia="Times New Roman" w:hAnsi="Times New Roman" w:cs="Times New Roman"/>
@@ -4980,7 +5114,7 @@
           <w:t>larger</w:t>
         </w:r>
       </w:ins>
-      <w:ins w:id="278" w:author="sholc2005" w:date="2016-10-03T22:26:00Z">
+      <w:ins w:id="301" w:author="sholc2005" w:date="2016-10-03T22:26:00Z">
         <w:r>
           <w:rPr>
             <w:rFonts w:ascii="Times New Roman" w:eastAsia="Times New Roman" w:hAnsi="Times New Roman" w:cs="Times New Roman"/>
@@ -4990,47 +5124,27 @@
           <w:t xml:space="preserve"> values are </w:t>
         </w:r>
       </w:ins>
-      <w:ins w:id="279" w:author="sholc2005" w:date="2016-10-03T22:27:00Z">
+      <w:ins w:id="302" w:author="sholc2005" w:date="2016-10-03T22:27:00Z">
         <w:r>
           <w:rPr>
             <w:rFonts w:ascii="Times New Roman" w:eastAsia="Times New Roman" w:hAnsi="Times New Roman" w:cs="Times New Roman"/>
             <w:iCs/>
             <w:lang w:eastAsia="en-US" w:bidi="ar-SA"/>
           </w:rPr>
-          <w:t>only a noise</w:t>
-        </w:r>
-      </w:ins>
-      <w:ins w:id="280" w:author="sholc2005" w:date="2016-10-03T22:26:00Z">
+          <w:t>only a</w:t>
+        </w:r>
+      </w:ins>
+      <w:ins w:id="303" w:author="sholc2005" w:date="2016-10-17T22:31:00Z">
         <w:r>
           <w:rPr>
             <w:rFonts w:ascii="Times New Roman" w:eastAsia="Times New Roman" w:hAnsi="Times New Roman" w:cs="Times New Roman"/>
             <w:iCs/>
             <w:lang w:eastAsia="en-US" w:bidi="ar-SA"/>
           </w:rPr>
-          <w:t xml:space="preserve"> and we cannot </w:t>
-        </w:r>
-      </w:ins>
-      <w:ins w:id="281" w:author="sholc2005" w:date="2016-10-03T22:28:00Z">
-        <w:r>
-          <w:rPr>
-            <w:rFonts w:ascii="Times New Roman" w:eastAsia="Times New Roman" w:hAnsi="Times New Roman" w:cs="Times New Roman"/>
-            <w:iCs/>
-            <w:lang w:eastAsia="en-US" w:bidi="ar-SA"/>
-          </w:rPr>
-          <w:t>obtain</w:t>
-        </w:r>
-      </w:ins>
-      <w:ins w:id="282" w:author="sholc2005" w:date="2016-10-03T22:26:00Z">
-        <w:r>
-          <w:rPr>
-            <w:rFonts w:ascii="Times New Roman" w:eastAsia="Times New Roman" w:hAnsi="Times New Roman" w:cs="Times New Roman"/>
-            <w:iCs/>
-            <w:lang w:eastAsia="en-US" w:bidi="ar-SA"/>
-          </w:rPr>
-          <w:t xml:space="preserve"> real altitude.</w:t>
-        </w:r>
-      </w:ins>
-      <w:ins w:id="283" w:author="sholc2005" w:date="2016-10-03T22:22:00Z">
+          <w:t xml:space="preserve"> nose.</w:t>
+        </w:r>
+      </w:ins>
+      <w:ins w:id="304" w:author="sholc2005" w:date="2016-10-03T22:22:00Z">
         <w:r>
           <w:rPr>
             <w:rFonts w:ascii="Times New Roman" w:eastAsia="Times New Roman" w:hAnsi="Times New Roman" w:cs="Times New Roman"/>
@@ -5040,30 +5154,1087 @@
           <w:t xml:space="preserve"> </w:t>
         </w:r>
       </w:ins>
-    </w:p>
-    <w:p>
-      <w:pPr>
-        <w:suppressAutoHyphens w:val="0"/>
-        <w:spacing w:beforeAutospacing="1" w:afterAutospacing="1"/>
-        <w:textAlignment w:val="auto"/>
-        <w:rPr>
-          <w:del w:id="284" w:author="sholc2005" w:date="2016-10-03T22:28:00Z"/>
+      <w:ins w:id="305" w:author="sholc2005" w:date="2016-10-17T22:31:00Z">
+        <w:r>
+          <w:rPr>
+            <w:rFonts w:ascii="Times New Roman" w:eastAsia="Times New Roman" w:hAnsi="Times New Roman" w:cs="Times New Roman"/>
+            <w:iCs/>
+            <w:lang w:eastAsia="en-US" w:bidi="ar-SA"/>
+          </w:rPr>
+          <w:t xml:space="preserve">The </w:t>
+        </w:r>
+      </w:ins>
+      <w:ins w:id="306" w:author="sholc2005" w:date="2016-10-17T22:48:00Z">
+        <w:r>
+          <w:rPr>
+            <w:rFonts w:ascii="Times New Roman" w:eastAsia="Times New Roman" w:hAnsi="Times New Roman" w:cs="Times New Roman"/>
+            <w:iCs/>
+            <w:lang w:eastAsia="en-US" w:bidi="ar-SA"/>
+          </w:rPr>
+          <w:t xml:space="preserve">values of </w:t>
+        </w:r>
+      </w:ins>
+      <w:ins w:id="307" w:author="sholc2005" w:date="2016-10-17T22:31:00Z">
+        <w:r>
+          <w:rPr>
+            <w:rFonts w:ascii="Times New Roman" w:eastAsia="Times New Roman" w:hAnsi="Times New Roman" w:cs="Times New Roman"/>
+            <w:iCs/>
+            <w:lang w:eastAsia="en-US" w:bidi="ar-SA"/>
+          </w:rPr>
+          <w:t xml:space="preserve">ACC_Z </w:t>
+        </w:r>
+      </w:ins>
+      <w:ins w:id="308" w:author="sholc2005" w:date="2016-10-17T22:49:00Z">
+        <w:r>
+          <w:rPr>
+            <w:rFonts w:ascii="Times New Roman" w:eastAsia="Times New Roman" w:hAnsi="Times New Roman" w:cs="Times New Roman"/>
+            <w:iCs/>
+            <w:lang w:eastAsia="en-US" w:bidi="ar-SA"/>
+          </w:rPr>
+          <w:t xml:space="preserve">feature </w:t>
+        </w:r>
+      </w:ins>
+      <w:ins w:id="309" w:author="sholc2005" w:date="2016-10-17T22:33:00Z">
+        <w:r>
+          <w:rPr>
+            <w:rFonts w:ascii="Times New Roman" w:eastAsia="Times New Roman" w:hAnsi="Times New Roman" w:cs="Times New Roman"/>
+            <w:iCs/>
+            <w:lang w:eastAsia="en-US" w:bidi="ar-SA"/>
+          </w:rPr>
+          <w:t>are</w:t>
+        </w:r>
+      </w:ins>
+      <w:ins w:id="310" w:author="sholc2005" w:date="2016-10-17T23:22:00Z">
+        <w:r>
+          <w:rPr>
+            <w:rFonts w:ascii="Times New Roman" w:eastAsia="Times New Roman" w:hAnsi="Times New Roman" w:cs="Times New Roman"/>
+            <w:iCs/>
+            <w:lang w:eastAsia="en-US" w:bidi="ar-SA"/>
+          </w:rPr>
+          <w:t xml:space="preserve"> mostly</w:t>
+        </w:r>
+      </w:ins>
+      <w:ins w:id="311" w:author="sholc2005" w:date="2016-10-17T22:32:00Z">
+        <w:r>
+          <w:rPr>
+            <w:rFonts w:ascii="Times New Roman" w:eastAsia="Times New Roman" w:hAnsi="Times New Roman" w:cs="Times New Roman"/>
+            <w:iCs/>
+            <w:lang w:eastAsia="en-US" w:bidi="ar-SA"/>
+          </w:rPr>
+          <w:t xml:space="preserve"> negative due to </w:t>
+        </w:r>
+      </w:ins>
+      <w:ins w:id="312" w:author="sholc2005" w:date="2016-10-17T22:45:00Z">
+        <w:r>
+          <w:rPr>
+            <w:rFonts w:ascii="Times New Roman" w:eastAsia="Times New Roman" w:hAnsi="Times New Roman" w:cs="Times New Roman"/>
+            <w:iCs/>
+            <w:lang w:eastAsia="en-US" w:bidi="ar-SA"/>
+          </w:rPr>
+          <w:t xml:space="preserve">difference of drone </w:t>
+        </w:r>
+      </w:ins>
+      <w:ins w:id="313" w:author="sholc2005" w:date="2016-10-17T22:46:00Z">
+        <w:r>
+          <w:rPr>
+            <w:rFonts w:ascii="Times New Roman" w:eastAsia="Times New Roman" w:hAnsi="Times New Roman" w:cs="Times New Roman"/>
+            <w:iCs/>
+            <w:lang w:eastAsia="en-US" w:bidi="ar-SA"/>
+          </w:rPr>
+          <w:t>acceleration</w:t>
+        </w:r>
+      </w:ins>
+      <w:ins w:id="314" w:author="sholc2005" w:date="2016-10-17T22:49:00Z">
+        <w:r>
+          <w:rPr>
+            <w:rFonts w:ascii="Times New Roman" w:eastAsia="Times New Roman" w:hAnsi="Times New Roman" w:cs="Times New Roman"/>
+            <w:iCs/>
+            <w:lang w:eastAsia="en-US" w:bidi="ar-SA"/>
+          </w:rPr>
+          <w:t xml:space="preserve"> in Z axis</w:t>
+        </w:r>
+      </w:ins>
+      <w:ins w:id="315" w:author="sholc2005" w:date="2016-10-17T22:45:00Z">
+        <w:r>
+          <w:rPr>
+            <w:rFonts w:ascii="Times New Roman" w:eastAsia="Times New Roman" w:hAnsi="Times New Roman" w:cs="Times New Roman"/>
+            <w:iCs/>
+            <w:lang w:eastAsia="en-US" w:bidi="ar-SA"/>
+          </w:rPr>
+          <w:t xml:space="preserve"> </w:t>
+        </w:r>
+      </w:ins>
+      <w:ins w:id="316" w:author="sholc2005" w:date="2016-10-17T22:49:00Z">
+        <w:r>
+          <w:rPr>
+            <w:rFonts w:ascii="Times New Roman" w:eastAsia="Times New Roman" w:hAnsi="Times New Roman" w:cs="Times New Roman"/>
+            <w:iCs/>
+            <w:lang w:eastAsia="en-US" w:bidi="ar-SA"/>
+          </w:rPr>
+          <w:t xml:space="preserve">and </w:t>
+        </w:r>
+      </w:ins>
+      <w:ins w:id="317" w:author="sholc2005" w:date="2016-10-17T22:33:00Z">
+        <w:r>
+          <w:rPr>
+            <w:rFonts w:ascii="Times New Roman" w:eastAsia="Times New Roman" w:hAnsi="Times New Roman" w:cs="Times New Roman"/>
+            <w:iCs/>
+            <w:lang w:eastAsia="en-US" w:bidi="ar-SA"/>
+          </w:rPr>
+          <w:t>gravity constant g</w:t>
+        </w:r>
+      </w:ins>
+      <w:ins w:id="318" w:author="sholc2005" w:date="2016-10-17T22:39:00Z">
+        <w:r>
+          <w:rPr>
+            <w:rFonts w:ascii="Times New Roman" w:eastAsia="Times New Roman" w:hAnsi="Times New Roman" w:cs="Times New Roman"/>
+            <w:iCs/>
+            <w:lang w:eastAsia="en-US" w:bidi="ar-SA"/>
+          </w:rPr>
+          <w:t>=~9.8m/s</w:t>
+        </w:r>
+      </w:ins>
+      <w:ins w:id="319" w:author="sholc2005" w:date="2016-10-17T22:40:00Z">
+        <w:r>
+          <w:rPr>
+            <w:rFonts w:ascii="Times New Roman" w:eastAsia="Times New Roman" w:hAnsi="Times New Roman" w:cs="Times New Roman"/>
+            <w:iCs/>
+            <w:vertAlign w:val="superscript"/>
+            <w:lang w:eastAsia="en-US" w:bidi="ar-SA"/>
+            <w:rPrChange w:id="320" w:author="sholc2005" w:date="2016-10-17T22:40:00Z">
+              <w:rPr>
+                <w:rFonts w:ascii="Times New Roman" w:eastAsia="Times New Roman" w:hAnsi="Times New Roman" w:cs="Times New Roman"/>
+                <w:iCs/>
+                <w:lang w:eastAsia="en-US" w:bidi="ar-SA"/>
+              </w:rPr>
+            </w:rPrChange>
+          </w:rPr>
+          <w:t>2</w:t>
+        </w:r>
+      </w:ins>
+      <w:ins w:id="321" w:author="sholc2005" w:date="2016-10-17T22:33:00Z">
+        <w:r>
+          <w:rPr>
+            <w:rFonts w:ascii="Times New Roman" w:eastAsia="Times New Roman" w:hAnsi="Times New Roman" w:cs="Times New Roman"/>
+            <w:iCs/>
+            <w:lang w:eastAsia="en-US" w:bidi="ar-SA"/>
+          </w:rPr>
+          <w:t>.</w:t>
+        </w:r>
+      </w:ins>
+    </w:p>
+    <w:p>
+      <w:pPr>
+        <w:jc w:val="both"/>
+        <w:rPr>
+          <w:ins w:id="322" w:author="sholc2005" w:date="2016-10-17T22:30:00Z"/>
+          <w:rFonts w:ascii="Times New Roman" w:eastAsia="Times New Roman" w:hAnsi="Times New Roman" w:cs="Times New Roman"/>
+          <w:iCs/>
+          <w:lang w:eastAsia="en-US" w:bidi="ar-SA"/>
+        </w:rPr>
+        <w:pPrChange w:id="323" w:author="sholc2005" w:date="2016-10-17T22:35:00Z">
+          <w:pPr>
+            <w:suppressAutoHyphens w:val="0"/>
+            <w:spacing w:beforeAutospacing="1" w:afterAutospacing="1"/>
+            <w:textAlignment w:val="auto"/>
+          </w:pPr>
+        </w:pPrChange>
+      </w:pPr>
+    </w:p>
+    <w:p>
+      <w:pPr>
+        <w:rPr>
+          <w:ins w:id="324" w:author="sholc2005" w:date="2016-10-17T22:30:00Z"/>
+        </w:rPr>
+        <w:pPrChange w:id="325" w:author="sholc2005" w:date="2016-10-17T22:25:00Z">
+          <w:pPr>
+            <w:suppressAutoHyphens w:val="0"/>
+            <w:spacing w:beforeAutospacing="1" w:afterAutospacing="1"/>
+            <w:textAlignment w:val="auto"/>
+          </w:pPr>
+        </w:pPrChange>
+      </w:pPr>
+    </w:p>
+    <w:p>
+      <w:pPr>
+        <w:rPr>
+          <w:del w:id="326" w:author="sholc2005" w:date="2016-10-03T22:28:00Z"/>
           <w:rFonts w:ascii="Times New Roman" w:eastAsia="Times New Roman" w:hAnsi="Times New Roman" w:cs="Times New Roman"/>
           <w:i/>
           <w:iCs/>
           <w:lang w:eastAsia="en-US" w:bidi="ar-SA"/>
-        </w:rPr>
-      </w:pPr>
+          <w:rPrChange w:id="327" w:author="sholc2005" w:date="2016-10-17T23:24:00Z">
+            <w:rPr>
+              <w:del w:id="328" w:author="sholc2005" w:date="2016-10-03T22:28:00Z"/>
+              <w:rFonts w:ascii="Times New Roman" w:eastAsia="Times New Roman" w:hAnsi="Times New Roman" w:cs="Times New Roman"/>
+              <w:i/>
+              <w:iCs/>
+              <w:lang w:eastAsia="en-US" w:bidi="ar-SA"/>
+            </w:rPr>
+          </w:rPrChange>
+        </w:rPr>
+        <w:pPrChange w:id="329" w:author="sholc2005" w:date="2016-10-17T22:25:00Z">
+          <w:pPr>
+            <w:suppressAutoHyphens w:val="0"/>
+            <w:spacing w:beforeAutospacing="1" w:afterAutospacing="1"/>
+            <w:textAlignment w:val="auto"/>
+          </w:pPr>
+        </w:pPrChange>
+      </w:pPr>
+    </w:p>
+    <w:p>
+      <w:pPr>
+        <w:rPr>
+          <w:ins w:id="330" w:author="sholc2005" w:date="2016-10-17T22:52:00Z"/>
+          <w:i/>
+          <w:rPrChange w:id="331" w:author="sholc2005" w:date="2016-10-17T23:24:00Z">
+            <w:rPr>
+              <w:ins w:id="332" w:author="sholc2005" w:date="2016-10-17T22:52:00Z"/>
+            </w:rPr>
+          </w:rPrChange>
+        </w:rPr>
+        <w:pPrChange w:id="333" w:author="sholc2005" w:date="2016-10-17T22:30:00Z">
+          <w:pPr>
+            <w:pStyle w:val="Heading2"/>
+          </w:pPr>
+        </w:pPrChange>
+      </w:pPr>
+      <w:r>
+        <w:rPr>
+          <w:i/>
+          <w:rPrChange w:id="334" w:author="sholc2005" w:date="2016-10-17T23:24:00Z">
+            <w:rPr/>
+          </w:rPrChange>
+        </w:rPr>
+        <w:t>Exploratory Visualization</w:t>
+      </w:r>
+    </w:p>
+    <w:p>
+      <w:pPr>
+        <w:jc w:val="both"/>
+        <w:rPr>
+          <w:ins w:id="335" w:author="sholc2005" w:date="2016-10-17T22:30:00Z"/>
+        </w:rPr>
+        <w:pPrChange w:id="336" w:author="sholc2005" w:date="2016-10-17T23:01:00Z">
+          <w:pPr>
+            <w:pStyle w:val="Heading2"/>
+          </w:pPr>
+        </w:pPrChange>
+      </w:pPr>
+      <w:ins w:id="337" w:author="sholc2005" w:date="2016-10-17T22:52:00Z">
+        <w:r>
+          <w:t>In the figure</w:t>
+        </w:r>
+      </w:ins>
+      <w:ins w:id="338" w:author="sholc2005" w:date="2016-10-17T23:04:00Z">
+        <w:r>
+          <w:t>s</w:t>
+        </w:r>
+      </w:ins>
+      <w:ins w:id="339" w:author="sholc2005" w:date="2016-10-17T22:52:00Z">
+        <w:r>
+          <w:t xml:space="preserve"> below</w:t>
+        </w:r>
+      </w:ins>
+      <w:ins w:id="340" w:author="sholc2005" w:date="2016-10-17T23:04:00Z">
+        <w:r>
+          <w:t xml:space="preserve"> depicted sensors</w:t>
+        </w:r>
+      </w:ins>
+      <w:ins w:id="341" w:author="sholc2005" w:date="2016-10-17T23:05:00Z">
+        <w:r>
+          <w:t>’ values from the log ID=1.</w:t>
+        </w:r>
+      </w:ins>
+      <w:ins w:id="342" w:author="sholc2005" w:date="2016-10-17T22:52:00Z">
+        <w:r>
+          <w:t xml:space="preserve"> </w:t>
+        </w:r>
+      </w:ins>
+      <w:ins w:id="343" w:author="sholc2005" w:date="2016-10-17T23:06:00Z">
+        <w:r>
+          <w:t xml:space="preserve">In the figure below </w:t>
+        </w:r>
+        <w:r>
+          <w:t xml:space="preserve">are presented </w:t>
+        </w:r>
+      </w:ins>
+      <w:ins w:id="344" w:author="sholc2005" w:date="2016-10-17T22:56:00Z">
+        <w:r>
+          <w:t xml:space="preserve">motors and barometer sensor values. As </w:t>
+        </w:r>
+      </w:ins>
+      <w:ins w:id="345" w:author="sholc2005" w:date="2016-10-17T22:57:00Z">
+        <w:r>
+          <w:t>you</w:t>
+        </w:r>
+      </w:ins>
+      <w:ins w:id="346" w:author="sholc2005" w:date="2016-10-17T22:56:00Z">
+        <w:r>
+          <w:t xml:space="preserve"> </w:t>
+        </w:r>
+      </w:ins>
+      <w:ins w:id="347" w:author="sholc2005" w:date="2016-10-17T22:57:00Z">
+        <w:r>
+          <w:t xml:space="preserve">can see </w:t>
+        </w:r>
+      </w:ins>
+      <w:ins w:id="348" w:author="sholc2005" w:date="2016-10-17T22:58:00Z">
+        <w:r>
+          <w:t xml:space="preserve">barometer’s value decreasing after </w:t>
+        </w:r>
+      </w:ins>
+      <w:ins w:id="349" w:author="sholc2005" w:date="2016-10-17T23:07:00Z">
+        <w:r>
+          <w:t>8</w:t>
+        </w:r>
+      </w:ins>
+      <w:ins w:id="350" w:author="sholc2005" w:date="2016-10-17T22:58:00Z">
+        <w:r>
+          <w:t xml:space="preserve">0 </w:t>
+        </w:r>
+      </w:ins>
+      <w:ins w:id="351" w:author="sholc2005" w:date="2016-10-17T23:21:00Z">
+        <w:r>
+          <w:t>secs</w:t>
+        </w:r>
+      </w:ins>
+      <w:ins w:id="352" w:author="sholc2005" w:date="2016-10-17T23:07:00Z">
+        <w:r>
+          <w:t xml:space="preserve"> (</w:t>
+        </w:r>
+      </w:ins>
+      <w:ins w:id="353" w:author="sholc2005" w:date="2016-10-17T23:09:00Z">
+        <w:r>
+          <w:t xml:space="preserve">drone </w:t>
+        </w:r>
+      </w:ins>
+      <w:ins w:id="354" w:author="sholc2005" w:date="2016-10-17T23:07:00Z">
+        <w:r>
+          <w:t>taking-off)</w:t>
+        </w:r>
+      </w:ins>
+      <w:ins w:id="355" w:author="sholc2005" w:date="2016-10-17T22:58:00Z">
+        <w:r>
+          <w:t xml:space="preserve"> and increase starting from 185 </w:t>
+        </w:r>
+      </w:ins>
+      <w:ins w:id="356" w:author="sholc2005" w:date="2016-10-17T23:09:00Z">
+        <w:r>
+          <w:t>sec</w:t>
+        </w:r>
+      </w:ins>
+      <w:ins w:id="357" w:author="sholc2005" w:date="2016-10-17T23:21:00Z">
+        <w:r>
+          <w:t>ond</w:t>
+        </w:r>
+      </w:ins>
+      <w:ins w:id="358" w:author="sholc2005" w:date="2016-10-17T23:09:00Z">
+        <w:r>
+          <w:t xml:space="preserve"> </w:t>
+        </w:r>
+      </w:ins>
+      <w:ins w:id="359" w:author="sholc2005" w:date="2016-10-17T23:07:00Z">
+        <w:r>
+          <w:t>(</w:t>
+        </w:r>
+      </w:ins>
+      <w:ins w:id="360" w:author="sholc2005" w:date="2016-10-17T23:09:00Z">
+        <w:r>
+          <w:t xml:space="preserve">drone </w:t>
+        </w:r>
+      </w:ins>
+      <w:ins w:id="361" w:author="sholc2005" w:date="2016-10-17T22:58:00Z">
+        <w:r>
+          <w:t>landing</w:t>
+        </w:r>
+      </w:ins>
+      <w:ins w:id="362" w:author="sholc2005" w:date="2016-10-17T23:07:00Z">
+        <w:r>
+          <w:t>)</w:t>
+        </w:r>
+      </w:ins>
+      <w:ins w:id="363" w:author="sholc2005" w:date="2016-10-17T22:58:00Z">
+        <w:r>
+          <w:t xml:space="preserve">. In the </w:t>
+        </w:r>
+      </w:ins>
+      <w:ins w:id="364" w:author="sholc2005" w:date="2016-10-17T22:59:00Z">
+        <w:r>
+          <w:t xml:space="preserve">201 sec drone touched the surface </w:t>
+        </w:r>
+      </w:ins>
+      <w:ins w:id="365" w:author="sholc2005" w:date="2016-10-17T23:08:00Z">
+        <w:r>
+          <w:t xml:space="preserve">and </w:t>
+        </w:r>
+      </w:ins>
+      <w:ins w:id="366" w:author="sholc2005" w:date="2016-10-17T22:59:00Z">
+        <w:r>
+          <w:t xml:space="preserve">all four motors after that time point </w:t>
+        </w:r>
+      </w:ins>
+      <w:ins w:id="367" w:author="sholc2005" w:date="2016-10-17T23:11:00Z">
+        <w:r>
+          <w:t xml:space="preserve">were </w:t>
+        </w:r>
+      </w:ins>
+      <w:ins w:id="368" w:author="sholc2005" w:date="2016-10-17T22:59:00Z">
+        <w:r>
+          <w:t>wor</w:t>
+        </w:r>
+      </w:ins>
+      <w:ins w:id="369" w:author="sholc2005" w:date="2016-10-17T23:11:00Z">
+        <w:r>
+          <w:t>k</w:t>
+        </w:r>
+      </w:ins>
+      <w:ins w:id="370" w:author="sholc2005" w:date="2016-10-17T22:59:00Z">
+        <w:r>
+          <w:t>ed</w:t>
+        </w:r>
+        <w:r>
+          <w:t xml:space="preserve"> with relatively low rotation speed.</w:t>
+        </w:r>
+      </w:ins>
+      <w:ins w:id="371" w:author="sholc2005" w:date="2016-10-17T23:11:00Z">
+        <w:r>
+          <w:t xml:space="preserve"> For visualization</w:t>
+        </w:r>
+      </w:ins>
+      <w:ins w:id="372" w:author="sholc2005" w:date="2016-10-17T23:13:00Z">
+        <w:r>
+          <w:t xml:space="preserve"> reasons the</w:t>
+        </w:r>
+      </w:ins>
+      <w:ins w:id="373" w:author="sholc2005" w:date="2016-10-17T23:11:00Z">
+        <w:r>
+          <w:t xml:space="preserve"> BAR sensor’s data </w:t>
+        </w:r>
+      </w:ins>
+      <w:ins w:id="374" w:author="sholc2005" w:date="2016-10-17T23:13:00Z">
+        <w:r>
+          <w:t xml:space="preserve">was </w:t>
+        </w:r>
+      </w:ins>
+      <w:ins w:id="375" w:author="sholc2005" w:date="2016-10-17T23:14:00Z">
+        <w:r>
+          <w:t xml:space="preserve">shifted </w:t>
+        </w:r>
+      </w:ins>
+      <w:ins w:id="376" w:author="sholc2005" w:date="2016-10-17T23:15:00Z">
+        <w:r>
+          <w:t>by value</w:t>
+        </w:r>
+      </w:ins>
+      <w:ins w:id="377" w:author="sholc2005" w:date="2016-10-17T23:14:00Z">
+        <w:r>
+          <w:t xml:space="preserve"> </w:t>
+        </w:r>
+        <w:r>
+          <w:t>-100.2e+3</w:t>
+        </w:r>
+      </w:ins>
+      <w:ins w:id="378" w:author="sholc2005" w:date="2016-10-17T23:15:00Z">
+        <w:r>
+          <w:t xml:space="preserve"> and scaled by 100.</w:t>
+        </w:r>
+      </w:ins>
+    </w:p>
+    <w:p>
+      <w:pPr>
+        <w:rPr>
+          <w:ins w:id="379" w:author="sholc2005" w:date="2016-10-17T23:15:00Z"/>
+        </w:rPr>
+        <w:pPrChange w:id="380" w:author="sholc2005" w:date="2016-10-17T23:15:00Z">
+          <w:pPr>
+            <w:pStyle w:val="Heading2"/>
+          </w:pPr>
+        </w:pPrChange>
+      </w:pPr>
+      <w:ins w:id="381" w:author="sholc2005" w:date="2016-10-11T07:41:00Z">
+        <w:r>
+          <w:rPr>
+            <w:noProof/>
+            <w:lang w:eastAsia="en-US" w:bidi="ar-SA"/>
+          </w:rPr>
+          <w:drawing>
+            <wp:anchor distT="0" distB="0" distL="114300" distR="114300" simplePos="0" relativeHeight="251660800" behindDoc="0" locked="0" layoutInCell="1" allowOverlap="1" wp14:anchorId="220DBE61" wp14:editId="13FD07AF">
+              <wp:simplePos x="0" y="0"/>
+              <wp:positionH relativeFrom="column">
+                <wp:posOffset>51435</wp:posOffset>
+              </wp:positionH>
+              <wp:positionV relativeFrom="paragraph">
+                <wp:posOffset>311150</wp:posOffset>
+              </wp:positionV>
+              <wp:extent cx="6120130" cy="3762375"/>
+              <wp:effectExtent l="0" t="0" r="0" b="0"/>
+              <wp:wrapTopAndBottom/>
+              <wp:docPr id="29" name="Picture 29"/>
+              <wp:cNvGraphicFramePr>
+                <a:graphicFrameLocks xmlns:a="http://schemas.openxmlformats.org/drawingml/2006/main" noChangeAspect="1"/>
+              </wp:cNvGraphicFramePr>
+              <a:graphic xmlns:a="http://schemas.openxmlformats.org/drawingml/2006/main">
+                <a:graphicData uri="http://schemas.openxmlformats.org/drawingml/2006/picture">
+                  <pic:pic xmlns:pic="http://schemas.openxmlformats.org/drawingml/2006/picture">
+                    <pic:nvPicPr>
+                      <pic:cNvPr id="1" name=""/>
+                      <pic:cNvPicPr/>
+                    </pic:nvPicPr>
+                    <pic:blipFill>
+                      <a:blip r:embed="rId16">
+                        <a:extLst>
+                          <a:ext uri="{28A0092B-C50C-407E-A947-70E740481C1C}">
+                            <a14:useLocalDpi xmlns:a14="http://schemas.microsoft.com/office/drawing/2010/main" val="0"/>
+                          </a:ext>
+                        </a:extLst>
+                      </a:blip>
+                      <a:stretch>
+                        <a:fillRect/>
+                      </a:stretch>
+                    </pic:blipFill>
+                    <pic:spPr>
+                      <a:xfrm>
+                        <a:off x="0" y="0"/>
+                        <a:ext cx="6120130" cy="3762375"/>
+                      </a:xfrm>
+                      <a:prstGeom prst="rect">
+                        <a:avLst/>
+                      </a:prstGeom>
+                    </pic:spPr>
+                  </pic:pic>
+                </a:graphicData>
+              </a:graphic>
+              <wp14:sizeRelH relativeFrom="page">
+                <wp14:pctWidth>0</wp14:pctWidth>
+              </wp14:sizeRelH>
+              <wp14:sizeRelV relativeFrom="page">
+                <wp14:pctHeight>0</wp14:pctHeight>
+              </wp14:sizeRelV>
+            </wp:anchor>
+          </w:drawing>
+        </w:r>
+      </w:ins>
+    </w:p>
+    <w:p>
+      <w:pPr>
+        <w:rPr>
+          <w:ins w:id="382" w:author="sholc2005" w:date="2016-10-17T23:23:00Z"/>
+        </w:rPr>
+        <w:pPrChange w:id="383" w:author="sholc2005" w:date="2016-10-17T23:15:00Z">
+          <w:pPr>
+            <w:pStyle w:val="Heading2"/>
+          </w:pPr>
+        </w:pPrChange>
+      </w:pPr>
+    </w:p>
+    <w:p>
+      <w:pPr>
+        <w:rPr>
+          <w:ins w:id="384" w:author="sholc2005" w:date="2016-10-17T23:15:00Z"/>
+        </w:rPr>
+        <w:pPrChange w:id="385" w:author="sholc2005" w:date="2016-10-17T23:15:00Z">
+          <w:pPr>
+            <w:pStyle w:val="Heading2"/>
+          </w:pPr>
+        </w:pPrChange>
+      </w:pPr>
+    </w:p>
+    <w:p>
+      <w:pPr>
+        <w:jc w:val="both"/>
+        <w:rPr>
+          <w:ins w:id="386" w:author="sholc2005" w:date="2016-10-17T23:23:00Z"/>
+        </w:rPr>
+        <w:pPrChange w:id="387" w:author="sholc2005" w:date="2016-10-17T23:22:00Z">
+          <w:pPr>
+            <w:pStyle w:val="Heading2"/>
+          </w:pPr>
+        </w:pPrChange>
+      </w:pPr>
+      <w:ins w:id="388" w:author="sholc2005" w:date="2016-10-17T23:15:00Z">
+        <w:r>
+          <w:t xml:space="preserve">In the figure below you can see </w:t>
+        </w:r>
+      </w:ins>
+      <w:ins w:id="389" w:author="sholc2005" w:date="2016-10-17T23:16:00Z">
+        <w:r>
+          <w:t>IMU sensors’ data where feature’s ACC_Z values shifted by 8.0 for compact visualization in the plot.</w:t>
+        </w:r>
+      </w:ins>
+      <w:ins w:id="390" w:author="sholc2005" w:date="2016-10-17T23:17:00Z">
+        <w:r>
+          <w:t xml:space="preserve"> Also the data visualized on the figure </w:t>
+        </w:r>
+      </w:ins>
+      <w:ins w:id="391" w:author="sholc2005" w:date="2016-10-17T23:18:00Z">
+        <w:r>
+          <w:t xml:space="preserve">belonging to log ID=1 and touch moment with the land surface happened on the </w:t>
+        </w:r>
+      </w:ins>
+      <w:ins w:id="392" w:author="sholc2005" w:date="2016-10-17T23:19:00Z">
+        <w:r>
+          <w:t xml:space="preserve">201 sec, where you can see high </w:t>
+        </w:r>
+      </w:ins>
+      <w:ins w:id="393" w:author="sholc2005" w:date="2016-10-17T23:20:00Z">
+        <w:r>
+          <w:t>spikes of ACC_X and ACC_Y values.</w:t>
+        </w:r>
+      </w:ins>
+    </w:p>
+    <w:p>
+      <w:pPr>
+        <w:jc w:val="both"/>
+        <w:rPr>
+          <w:ins w:id="394" w:author="sholc2005" w:date="2016-10-17T23:24:00Z"/>
+          <w:noProof/>
+          <w:lang w:eastAsia="en-US" w:bidi="ar-SA"/>
+        </w:rPr>
+        <w:pPrChange w:id="395" w:author="sholc2005" w:date="2016-10-17T23:22:00Z">
+          <w:pPr>
+            <w:pStyle w:val="Heading2"/>
+          </w:pPr>
+        </w:pPrChange>
+      </w:pPr>
+      <w:ins w:id="396" w:author="sholc2005" w:date="2016-10-17T23:23:00Z">
+        <w:r>
+          <w:rPr>
+            <w:noProof/>
+            <w:lang w:eastAsia="en-US" w:bidi="ar-SA"/>
+          </w:rPr>
+          <w:drawing>
+            <wp:anchor distT="0" distB="0" distL="114300" distR="114300" simplePos="0" relativeHeight="251662848" behindDoc="0" locked="0" layoutInCell="1" allowOverlap="1" wp14:anchorId="54AB8AF9" wp14:editId="3FDBEC0C">
+              <wp:simplePos x="0" y="0"/>
+              <wp:positionH relativeFrom="column">
+                <wp:posOffset>22860</wp:posOffset>
+              </wp:positionH>
+              <wp:positionV relativeFrom="paragraph">
+                <wp:posOffset>211455</wp:posOffset>
+              </wp:positionV>
+              <wp:extent cx="6120130" cy="3816985"/>
+              <wp:effectExtent l="0" t="0" r="0" b="0"/>
+              <wp:wrapTopAndBottom/>
+              <wp:docPr id="28" name="Picture 28"/>
+              <wp:cNvGraphicFramePr>
+                <a:graphicFrameLocks xmlns:a="http://schemas.openxmlformats.org/drawingml/2006/main" noChangeAspect="1"/>
+              </wp:cNvGraphicFramePr>
+              <a:graphic xmlns:a="http://schemas.openxmlformats.org/drawingml/2006/main">
+                <a:graphicData uri="http://schemas.openxmlformats.org/drawingml/2006/picture">
+                  <pic:pic xmlns:pic="http://schemas.openxmlformats.org/drawingml/2006/picture">
+                    <pic:nvPicPr>
+                      <pic:cNvPr id="1" name=""/>
+                      <pic:cNvPicPr/>
+                    </pic:nvPicPr>
+                    <pic:blipFill>
+                      <a:blip r:embed="rId17">
+                        <a:extLst>
+                          <a:ext uri="{28A0092B-C50C-407E-A947-70E740481C1C}">
+                            <a14:useLocalDpi xmlns:a14="http://schemas.microsoft.com/office/drawing/2010/main" val="0"/>
+                          </a:ext>
+                        </a:extLst>
+                      </a:blip>
+                      <a:stretch>
+                        <a:fillRect/>
+                      </a:stretch>
+                    </pic:blipFill>
+                    <pic:spPr>
+                      <a:xfrm>
+                        <a:off x="0" y="0"/>
+                        <a:ext cx="6120130" cy="3816985"/>
+                      </a:xfrm>
+                      <a:prstGeom prst="rect">
+                        <a:avLst/>
+                      </a:prstGeom>
+                    </pic:spPr>
+                  </pic:pic>
+                </a:graphicData>
+              </a:graphic>
+            </wp:anchor>
+          </w:drawing>
+        </w:r>
+        <w:r>
+          <w:rPr>
+            <w:noProof/>
+            <w:lang w:eastAsia="en-US" w:bidi="ar-SA"/>
+          </w:rPr>
+          <w:t xml:space="preserve"> </w:t>
+        </w:r>
+      </w:ins>
+    </w:p>
+    <w:p>
+      <w:pPr>
+        <w:jc w:val="both"/>
+        <w:rPr>
+          <w:ins w:id="397" w:author="sholc2005" w:date="2016-10-17T23:24:00Z"/>
+          <w:noProof/>
+          <w:lang w:eastAsia="en-US" w:bidi="ar-SA"/>
+        </w:rPr>
+        <w:pPrChange w:id="398" w:author="sholc2005" w:date="2016-10-17T23:22:00Z">
+          <w:pPr>
+            <w:pStyle w:val="Heading2"/>
+          </w:pPr>
+        </w:pPrChange>
+      </w:pPr>
+    </w:p>
+    <w:p>
+      <w:pPr>
+        <w:jc w:val="both"/>
+        <w:rPr>
+          <w:ins w:id="399" w:author="sholc2005" w:date="2016-10-17T23:24:00Z"/>
+          <w:noProof/>
+          <w:lang w:eastAsia="en-US" w:bidi="ar-SA"/>
+        </w:rPr>
+        <w:pPrChange w:id="400" w:author="sholc2005" w:date="2016-10-17T23:22:00Z">
+          <w:pPr>
+            <w:pStyle w:val="Heading2"/>
+          </w:pPr>
+        </w:pPrChange>
+      </w:pPr>
+      <w:ins w:id="401" w:author="sholc2005" w:date="2016-10-17T23:24:00Z">
+        <w:r>
+          <w:rPr>
+            <w:noProof/>
+            <w:lang w:eastAsia="en-US" w:bidi="ar-SA"/>
+          </w:rPr>
+          <w:t xml:space="preserve">In the figure below you can see LIDAR sensor’s data </w:t>
+        </w:r>
+      </w:ins>
+      <w:ins w:id="402" w:author="sholc2005" w:date="2016-10-17T23:25:00Z">
+        <w:r>
+          <w:rPr>
+            <w:noProof/>
+            <w:lang w:eastAsia="en-US" w:bidi="ar-SA"/>
+          </w:rPr>
+          <w:t xml:space="preserve">with values scaled with rate 1.5 for </w:t>
+        </w:r>
+      </w:ins>
+      <w:ins w:id="403" w:author="sholc2005" w:date="2016-10-17T23:26:00Z">
+        <w:r>
+          <w:rPr>
+            <w:noProof/>
+            <w:lang w:eastAsia="en-US" w:bidi="ar-SA"/>
+          </w:rPr>
+          <w:t xml:space="preserve"> the </w:t>
+        </w:r>
+      </w:ins>
+      <w:ins w:id="404" w:author="sholc2005" w:date="2016-10-17T23:25:00Z">
+        <w:r>
+          <w:rPr>
+            <w:noProof/>
+            <w:lang w:eastAsia="en-US" w:bidi="ar-SA"/>
+          </w:rPr>
+          <w:t xml:space="preserve">visualization resons. </w:t>
+        </w:r>
+      </w:ins>
+      <w:ins w:id="405" w:author="sholc2005" w:date="2016-10-17T23:27:00Z">
+        <w:r>
+          <w:rPr>
+            <w:noProof/>
+            <w:lang w:eastAsia="en-US" w:bidi="ar-SA"/>
+          </w:rPr>
+          <w:t xml:space="preserve">Many spikes depicts noise in the sensor </w:t>
+        </w:r>
+        <w:r>
+          <w:rPr>
+            <w:noProof/>
+            <w:lang w:eastAsia="en-US" w:bidi="ar-SA"/>
+          </w:rPr>
+          <w:t xml:space="preserve">than drone altitude was </w:t>
+        </w:r>
+      </w:ins>
+      <w:ins w:id="406" w:author="sholc2005" w:date="2016-10-17T23:28:00Z">
+        <w:r>
+          <w:rPr>
+            <w:noProof/>
+            <w:lang w:eastAsia="en-US" w:bidi="ar-SA"/>
+          </w:rPr>
+          <w:t>above 12 m. Also all data belonging to log ID=1 and where drone touched the land surfa</w:t>
+        </w:r>
+      </w:ins>
+      <w:ins w:id="407" w:author="sholc2005" w:date="2016-10-17T23:29:00Z">
+        <w:r>
+          <w:rPr>
+            <w:noProof/>
+            <w:lang w:eastAsia="en-US" w:bidi="ar-SA"/>
+          </w:rPr>
+          <w:t>ce on 201 second.</w:t>
+        </w:r>
+      </w:ins>
+    </w:p>
+    <w:p>
+      <w:pPr>
+        <w:jc w:val="both"/>
+        <w:rPr>
+          <w:ins w:id="408" w:author="sholc2005" w:date="2016-10-11T07:22:00Z"/>
+        </w:rPr>
+        <w:pPrChange w:id="409" w:author="sholc2005" w:date="2016-10-17T23:22:00Z">
+          <w:pPr>
+            <w:pStyle w:val="Heading2"/>
+          </w:pPr>
+        </w:pPrChange>
+      </w:pPr>
+      <w:ins w:id="410" w:author="sholc2005" w:date="2016-10-11T07:09:00Z">
+        <w:r>
+          <w:rPr>
+            <w:noProof/>
+            <w:lang w:eastAsia="en-US" w:bidi="ar-SA"/>
+          </w:rPr>
+          <w:drawing>
+            <wp:anchor distT="0" distB="0" distL="114300" distR="114300" simplePos="0" relativeHeight="251664896" behindDoc="0" locked="0" layoutInCell="1" allowOverlap="1" wp14:anchorId="6BFA76EC" wp14:editId="10930FBB">
+              <wp:simplePos x="0" y="0"/>
+              <wp:positionH relativeFrom="column">
+                <wp:posOffset>489585</wp:posOffset>
+              </wp:positionH>
+              <wp:positionV relativeFrom="paragraph">
+                <wp:posOffset>474980</wp:posOffset>
+              </wp:positionV>
+              <wp:extent cx="5141595" cy="3153410"/>
+              <wp:effectExtent l="0" t="0" r="0" b="0"/>
+              <wp:wrapTopAndBottom/>
+              <wp:docPr id="26" name="Picture 26"/>
+              <wp:cNvGraphicFramePr>
+                <a:graphicFrameLocks xmlns:a="http://schemas.openxmlformats.org/drawingml/2006/main" noChangeAspect="1"/>
+              </wp:cNvGraphicFramePr>
+              <a:graphic xmlns:a="http://schemas.openxmlformats.org/drawingml/2006/main">
+                <a:graphicData uri="http://schemas.openxmlformats.org/drawingml/2006/picture">
+                  <pic:pic xmlns:pic="http://schemas.openxmlformats.org/drawingml/2006/picture">
+                    <pic:nvPicPr>
+                      <pic:cNvPr id="1" name=""/>
+                      <pic:cNvPicPr/>
+                    </pic:nvPicPr>
+                    <pic:blipFill>
+                      <a:blip r:embed="rId18">
+                        <a:extLst>
+                          <a:ext uri="{28A0092B-C50C-407E-A947-70E740481C1C}">
+                            <a14:useLocalDpi xmlns:a14="http://schemas.microsoft.com/office/drawing/2010/main" val="0"/>
+                          </a:ext>
+                        </a:extLst>
+                      </a:blip>
+                      <a:stretch>
+                        <a:fillRect/>
+                      </a:stretch>
+                    </pic:blipFill>
+                    <pic:spPr>
+                      <a:xfrm>
+                        <a:off x="0" y="0"/>
+                        <a:ext cx="5141595" cy="3153410"/>
+                      </a:xfrm>
+                      <a:prstGeom prst="rect">
+                        <a:avLst/>
+                      </a:prstGeom>
+                    </pic:spPr>
+                  </pic:pic>
+                </a:graphicData>
+              </a:graphic>
+              <wp14:sizeRelH relativeFrom="margin">
+                <wp14:pctWidth>0</wp14:pctWidth>
+              </wp14:sizeRelH>
+              <wp14:sizeRelV relativeFrom="margin">
+                <wp14:pctHeight>0</wp14:pctHeight>
+              </wp14:sizeRelV>
+            </wp:anchor>
+          </w:drawing>
+        </w:r>
+      </w:ins>
     </w:p>
     <w:p>
       <w:pPr>
         <w:pStyle w:val="Heading2"/>
-      </w:pPr>
-      <w:r>
-        <w:t>Exploratory Visualization</w:t>
-      </w:r>
-      <w:bookmarkStart w:id="285" w:name="_GoBack"/>
-      <w:bookmarkEnd w:id="285"/>
+        <w:rPr>
+          <w:ins w:id="411" w:author="sholc2005" w:date="2016-10-17T23:15:00Z"/>
+        </w:rPr>
+      </w:pPr>
+    </w:p>
+    <w:p>
+      <w:pPr>
+        <w:pStyle w:val="Heading2"/>
+        <w:rPr>
+          <w:ins w:id="412" w:author="sholc2005" w:date="2016-10-17T23:31:00Z"/>
+        </w:rPr>
+      </w:pPr>
+      <w:ins w:id="413" w:author="sholc2005" w:date="2016-10-17T23:31:00Z">
+        <w:r>
+          <w:rPr>
+            <w:noProof/>
+            <w:lang w:eastAsia="en-US" w:bidi="ar-SA"/>
+          </w:rPr>
+          <w:drawing>
+            <wp:inline distT="0" distB="0" distL="0" distR="0" wp14:anchorId="3BFCFC7B" wp14:editId="3C181B82">
+              <wp:extent cx="6120130" cy="2176145"/>
+              <wp:effectExtent l="0" t="0" r="0" b="0"/>
+              <wp:docPr id="25" name="Picture 25"/>
+              <wp:cNvGraphicFramePr>
+                <a:graphicFrameLocks xmlns:a="http://schemas.openxmlformats.org/drawingml/2006/main" noChangeAspect="1"/>
+              </wp:cNvGraphicFramePr>
+              <a:graphic xmlns:a="http://schemas.openxmlformats.org/drawingml/2006/main">
+                <a:graphicData uri="http://schemas.openxmlformats.org/drawingml/2006/picture">
+                  <pic:pic xmlns:pic="http://schemas.openxmlformats.org/drawingml/2006/picture">
+                    <pic:nvPicPr>
+                      <pic:cNvPr id="1" name=""/>
+                      <pic:cNvPicPr/>
+                    </pic:nvPicPr>
+                    <pic:blipFill>
+                      <a:blip r:embed="rId19"/>
+                      <a:stretch>
+                        <a:fillRect/>
+                      </a:stretch>
+                    </pic:blipFill>
+                    <pic:spPr>
+                      <a:xfrm>
+                        <a:off x="0" y="0"/>
+                        <a:ext cx="6120130" cy="2176145"/>
+                      </a:xfrm>
+                      <a:prstGeom prst="rect">
+                        <a:avLst/>
+                      </a:prstGeom>
+                    </pic:spPr>
+                  </pic:pic>
+                </a:graphicData>
+              </a:graphic>
+            </wp:inline>
+          </w:drawing>
+        </w:r>
+      </w:ins>
+    </w:p>
+    <w:p>
+      <w:pPr>
+        <w:pStyle w:val="Heading2"/>
+        <w:rPr>
+          <w:ins w:id="414" w:author="sholc2005" w:date="2016-10-17T23:31:00Z"/>
+        </w:rPr>
+      </w:pPr>
+    </w:p>
+    <w:p>
+      <w:pPr>
+        <w:pStyle w:val="Heading2"/>
+        <w:rPr>
+          <w:ins w:id="415" w:author="sholc2005" w:date="2016-10-17T23:32:00Z"/>
+        </w:rPr>
+      </w:pPr>
+      <w:ins w:id="416" w:author="sholc2005" w:date="2016-10-17T23:31:00Z">
+        <w:r>
+          <w:rPr>
+            <w:noProof/>
+            <w:lang w:eastAsia="en-US" w:bidi="ar-SA"/>
+          </w:rPr>
+          <w:drawing>
+            <wp:inline distT="0" distB="0" distL="0" distR="0" wp14:anchorId="0599C533" wp14:editId="15829B6D">
+              <wp:extent cx="6120130" cy="2193290"/>
+              <wp:effectExtent l="0" t="0" r="0" b="0"/>
+              <wp:docPr id="27" name="Picture 27"/>
+              <wp:cNvGraphicFramePr>
+                <a:graphicFrameLocks xmlns:a="http://schemas.openxmlformats.org/drawingml/2006/main" noChangeAspect="1"/>
+              </wp:cNvGraphicFramePr>
+              <a:graphic xmlns:a="http://schemas.openxmlformats.org/drawingml/2006/main">
+                <a:graphicData uri="http://schemas.openxmlformats.org/drawingml/2006/picture">
+                  <pic:pic xmlns:pic="http://schemas.openxmlformats.org/drawingml/2006/picture">
+                    <pic:nvPicPr>
+                      <pic:cNvPr id="1" name=""/>
+                      <pic:cNvPicPr/>
+                    </pic:nvPicPr>
+                    <pic:blipFill>
+                      <a:blip r:embed="rId20"/>
+                      <a:stretch>
+                        <a:fillRect/>
+                      </a:stretch>
+                    </pic:blipFill>
+                    <pic:spPr>
+                      <a:xfrm>
+                        <a:off x="0" y="0"/>
+                        <a:ext cx="6120130" cy="2193290"/>
+                      </a:xfrm>
+                      <a:prstGeom prst="rect">
+                        <a:avLst/>
+                      </a:prstGeom>
+                    </pic:spPr>
+                  </pic:pic>
+                </a:graphicData>
+              </a:graphic>
+            </wp:inline>
+          </w:drawing>
+        </w:r>
+      </w:ins>
+    </w:p>
+    <w:p>
+      <w:pPr>
+        <w:pStyle w:val="Heading2"/>
+        <w:rPr>
+          <w:ins w:id="417" w:author="sholc2005" w:date="2016-10-11T07:23:00Z"/>
+        </w:rPr>
+      </w:pPr>
+      <w:ins w:id="418" w:author="sholc2005" w:date="2016-10-17T23:32:00Z">
+        <w:r>
+          <w:rPr>
+            <w:noProof/>
+            <w:lang w:eastAsia="en-US" w:bidi="ar-SA"/>
+          </w:rPr>
+          <w:drawing>
+            <wp:inline distT="0" distB="0" distL="0" distR="0" wp14:anchorId="3217AF53" wp14:editId="6A807EF0">
+              <wp:extent cx="6120130" cy="2153920"/>
+              <wp:effectExtent l="0" t="0" r="0" b="0"/>
+              <wp:docPr id="30" name="Picture 30"/>
+              <wp:cNvGraphicFramePr>
+                <a:graphicFrameLocks xmlns:a="http://schemas.openxmlformats.org/drawingml/2006/main" noChangeAspect="1"/>
+              </wp:cNvGraphicFramePr>
+              <a:graphic xmlns:a="http://schemas.openxmlformats.org/drawingml/2006/main">
+                <a:graphicData uri="http://schemas.openxmlformats.org/drawingml/2006/picture">
+                  <pic:pic xmlns:pic="http://schemas.openxmlformats.org/drawingml/2006/picture">
+                    <pic:nvPicPr>
+                      <pic:cNvPr id="1" name=""/>
+                      <pic:cNvPicPr/>
+                    </pic:nvPicPr>
+                    <pic:blipFill>
+                      <a:blip r:embed="rId21"/>
+                      <a:stretch>
+                        <a:fillRect/>
+                      </a:stretch>
+                    </pic:blipFill>
+                    <pic:spPr>
+                      <a:xfrm>
+                        <a:off x="0" y="0"/>
+                        <a:ext cx="6120130" cy="2153920"/>
+                      </a:xfrm>
+                      <a:prstGeom prst="rect">
+                        <a:avLst/>
+                      </a:prstGeom>
+                    </pic:spPr>
+                  </pic:pic>
+                </a:graphicData>
+              </a:graphic>
+            </wp:inline>
+          </w:drawing>
+        </w:r>
+      </w:ins>
+    </w:p>
+    <w:p>
+      <w:pPr>
+        <w:pStyle w:val="Heading2"/>
+        <w:rPr>
+          <w:ins w:id="419" w:author="sholc2005" w:date="2016-10-11T07:09:00Z"/>
+        </w:rPr>
+      </w:pPr>
+    </w:p>
+    <w:p>
+      <w:pPr>
+        <w:pStyle w:val="Heading2"/>
+        <w:rPr>
+          <w:ins w:id="420" w:author="sholc2005" w:date="2016-10-11T07:10:00Z"/>
+        </w:rPr>
+      </w:pPr>
+    </w:p>
+    <w:p>
+      <w:pPr>
+        <w:pStyle w:val="Heading2"/>
+        <w:rPr>
+          <w:ins w:id="421" w:author="sholc2005" w:date="2016-10-11T07:10:00Z"/>
+        </w:rPr>
+      </w:pPr>
+    </w:p>
+    <w:p>
+      <w:pPr>
+        <w:pStyle w:val="Heading2"/>
+      </w:pPr>
     </w:p>
     <w:p>
       <w:pPr>
@@ -5142,6 +6313,7 @@
         <w:pStyle w:val="Heading2"/>
       </w:pPr>
       <w:r>
+        <w:lastRenderedPageBreak/>
         <w:t>Algorithms and Techniques</w:t>
       </w:r>
     </w:p>
@@ -5342,7 +6514,6 @@
           <w:iCs/>
           <w:lang w:eastAsia="en-US" w:bidi="ar-SA"/>
         </w:rPr>
-        <w:lastRenderedPageBreak/>
         <w:t xml:space="preserve">Based on the </w:t>
       </w:r>
       <w:r>
@@ -5675,6 +6846,7 @@
         <w:pStyle w:val="Heading2"/>
       </w:pPr>
       <w:r>
+        <w:lastRenderedPageBreak/>
         <w:t>Justification</w:t>
       </w:r>
     </w:p>
@@ -5923,7 +7095,6 @@
           <w:iCs/>
           <w:lang w:eastAsia="en-US" w:bidi="ar-SA"/>
         </w:rPr>
-        <w:lastRenderedPageBreak/>
         <w:t>Were there any difficult aspects of the project?</w:t>
       </w:r>
     </w:p>
@@ -6343,7 +7514,7 @@
     </w:p>
     <w:p/>
   </w:comment>
-  <w:comment w:id="186" w:author="Unknown Author" w:date="2016-09-29T09:23:00Z" w:initials="">
+  <w:comment w:id="187" w:author="Unknown Author" w:date="2016-09-29T09:23:00Z" w:initials="">
     <w:p>
       <w:r>
         <w:rPr>
@@ -10953,7 +12124,7 @@
 </file>
 
 <file path=customXml/itemProps1.xml><?xml version="1.0" encoding="utf-8"?>
-<ds:datastoreItem xmlns:ds="http://schemas.openxmlformats.org/officeDocument/2006/customXml" ds:itemID="{6D4DF7D2-BA40-4E38-A7BE-F94563A6C594}">
+<ds:datastoreItem xmlns:ds="http://schemas.openxmlformats.org/officeDocument/2006/customXml" ds:itemID="{22B73085-83AE-4074-9A12-8BCDAC326A12}">
   <ds:schemaRefs>
     <ds:schemaRef ds:uri="http://schemas.openxmlformats.org/officeDocument/2006/bibliography"/>
   </ds:schemaRefs>

</xml_diff>